<commit_message>
Adding Github and One drive link
Adding Github and One drive link to my report
</commit_message>
<xml_diff>
--- a/Machine Learning Assessment-23025664.docx
+++ b/Machine Learning Assessment-23025664.docx
@@ -95,7 +95,6 @@
           <w:szCs w:val="22"/>
         </w:rPr>
       </w:pPr>
-      <w:proofErr w:type="spellStart"/>
       <w:r>
         <w:rPr>
           <w:rFonts w:ascii="Times New Roman" w:hAnsi="Times New Roman" w:cs="Times New Roman"/>
@@ -106,32 +105,13 @@
         </w:rPr>
         <w:t>Programme</w:t>
       </w:r>
-      <w:proofErr w:type="spellEnd"/>
-      <w:r>
-        <w:rPr>
-          <w:rFonts w:ascii="Times New Roman" w:hAnsi="Times New Roman" w:cs="Times New Roman"/>
-          <w:sz w:val="22"/>
-          <w:szCs w:val="22"/>
-        </w:rPr>
-        <w:t>------------------</w:t>
-      </w:r>
-      <w:proofErr w:type="spellStart"/>
-      <w:r>
-        <w:rPr>
-          <w:rFonts w:ascii="Times New Roman" w:hAnsi="Times New Roman" w:cs="Times New Roman"/>
-          <w:sz w:val="22"/>
-          <w:szCs w:val="22"/>
-        </w:rPr>
-        <w:t>Msc</w:t>
-      </w:r>
-      <w:proofErr w:type="spellEnd"/>
-      <w:r>
-        <w:rPr>
-          <w:rFonts w:ascii="Times New Roman" w:hAnsi="Times New Roman" w:cs="Times New Roman"/>
-          <w:sz w:val="22"/>
-          <w:szCs w:val="22"/>
-        </w:rPr>
-        <w:t xml:space="preserve"> Financial Technology</w:t>
+      <w:r>
+        <w:rPr>
+          <w:rFonts w:ascii="Times New Roman" w:hAnsi="Times New Roman" w:cs="Times New Roman"/>
+          <w:sz w:val="22"/>
+          <w:szCs w:val="22"/>
+        </w:rPr>
+        <w:t>------------------Msc Financial Technology</w:t>
       </w:r>
     </w:p>
     <w:p>
@@ -179,7 +159,6 @@
         </w:rPr>
         <w:t>period (</w:t>
       </w:r>
-      <w:proofErr w:type="spellStart"/>
       <w:r>
         <w:rPr>
           <w:rFonts w:ascii="Times New Roman" w:hAnsi="Times New Roman" w:cs="Times New Roman"/>
@@ -191,7 +170,6 @@
         </w:rPr>
         <w:t>economicshelp</w:t>
       </w:r>
-      <w:proofErr w:type="spellEnd"/>
       <w:r>
         <w:rPr>
           <w:rFonts w:ascii="Times New Roman" w:hAnsi="Times New Roman" w:cs="Times New Roman"/>
@@ -347,25 +325,7 @@
           <w:sz w:val="22"/>
           <w:szCs w:val="22"/>
         </w:rPr>
-        <w:t xml:space="preserve"> However, there is an </w:t>
-      </w:r>
-      <w:proofErr w:type="gramStart"/>
-      <w:r>
-        <w:rPr>
-          <w:rFonts w:ascii="Times New Roman" w:hAnsi="Times New Roman" w:cs="Times New Roman"/>
-          <w:sz w:val="22"/>
-          <w:szCs w:val="22"/>
-        </w:rPr>
-        <w:t>inherit</w:t>
-      </w:r>
-      <w:proofErr w:type="gramEnd"/>
-      <w:r>
-        <w:rPr>
-          <w:rFonts w:ascii="Times New Roman" w:hAnsi="Times New Roman" w:cs="Times New Roman"/>
-          <w:sz w:val="22"/>
-          <w:szCs w:val="22"/>
-        </w:rPr>
-        <w:t xml:space="preserve"> risk in granting loans known as credit risk. </w:t>
+        <w:t xml:space="preserve"> However, there is an inherit risk in granting loans known as credit risk. </w:t>
       </w:r>
       <w:r>
         <w:rPr>
@@ -414,27 +374,7 @@
           <w:szCs w:val="22"/>
           <w:shd w:val="clear" w:color="auto" w:fill="FFFFFF"/>
         </w:rPr>
-        <w:t xml:space="preserve">Sheikh, Goel, and Kumar, 2020; </w:t>
-      </w:r>
-      <w:proofErr w:type="spellStart"/>
-      <w:r>
-        <w:rPr>
-          <w:rFonts w:ascii="Times New Roman" w:hAnsi="Times New Roman" w:cs="Times New Roman"/>
-          <w:sz w:val="22"/>
-          <w:szCs w:val="22"/>
-          <w:shd w:val="clear" w:color="auto" w:fill="FFFFFF"/>
-        </w:rPr>
-        <w:t>Nalawade</w:t>
-      </w:r>
-      <w:proofErr w:type="spellEnd"/>
-      <w:r>
-        <w:rPr>
-          <w:rFonts w:ascii="Times New Roman" w:hAnsi="Times New Roman" w:cs="Times New Roman"/>
-          <w:sz w:val="22"/>
-          <w:szCs w:val="22"/>
-          <w:shd w:val="clear" w:color="auto" w:fill="FFFFFF"/>
-        </w:rPr>
-        <w:t xml:space="preserve"> et al, 2022</w:t>
+        <w:t>Sheikh, Goel, and Kumar, 2020; Nalawade et al, 2022</w:t>
       </w:r>
       <w:r>
         <w:rPr>
@@ -654,25 +594,14 @@
         </w:rPr>
         <w:t>Traditionally, loan approval processes have relied heavily on manual underwriting methods, wherein loan officers carefully evaluate numerous factors such as credit history, income level, employment level, income stability, debt-to-income ratio, etc., to make lending decisions. However, such conventional approaches are not without their limitations. The manual underwriting processes are often time-consuming, labor-intensive, and susceptible to human biases and errors, leading to inefficiencies and inconsistencies in decision-making. Moreover, the rigidity of these methods may hinder the ability to adapt to evolving market dynamics and changing borrower profiles (</w:t>
       </w:r>
-      <w:proofErr w:type="spellStart"/>
-      <w:r>
-        <w:rPr>
-          <w:rFonts w:ascii="Times New Roman" w:hAnsi="Times New Roman" w:cs="Times New Roman"/>
-          <w:sz w:val="22"/>
-          <w:szCs w:val="22"/>
-          <w:shd w:val="clear" w:color="auto" w:fill="FFFFFF"/>
-        </w:rPr>
-        <w:t>Nalawade</w:t>
-      </w:r>
-      <w:proofErr w:type="spellEnd"/>
-      <w:r>
-        <w:rPr>
-          <w:rFonts w:ascii="Times New Roman" w:hAnsi="Times New Roman" w:cs="Times New Roman"/>
-          <w:sz w:val="22"/>
-          <w:szCs w:val="22"/>
-          <w:shd w:val="clear" w:color="auto" w:fill="FFFFFF"/>
-        </w:rPr>
-        <w:t xml:space="preserve"> et al, 2022</w:t>
+      <w:r>
+        <w:rPr>
+          <w:rFonts w:ascii="Times New Roman" w:hAnsi="Times New Roman" w:cs="Times New Roman"/>
+          <w:sz w:val="22"/>
+          <w:szCs w:val="22"/>
+          <w:shd w:val="clear" w:color="auto" w:fill="FFFFFF"/>
+        </w:rPr>
+        <w:t>Nalawade et al, 2022</w:t>
       </w:r>
       <w:r>
         <w:rPr>
@@ -754,23 +683,13 @@
           <w:szCs w:val="22"/>
         </w:rPr>
       </w:pPr>
-      <w:proofErr w:type="gramStart"/>
-      <w:r>
-        <w:rPr>
-          <w:rFonts w:ascii="Times New Roman" w:hAnsi="Times New Roman" w:cs="Times New Roman"/>
-          <w:sz w:val="22"/>
-          <w:szCs w:val="22"/>
-        </w:rPr>
-        <w:t>In light of</w:t>
-      </w:r>
-      <w:proofErr w:type="gramEnd"/>
-      <w:r>
-        <w:rPr>
-          <w:rFonts w:ascii="Times New Roman" w:hAnsi="Times New Roman" w:cs="Times New Roman"/>
-          <w:sz w:val="22"/>
-          <w:szCs w:val="22"/>
-        </w:rPr>
-        <w:t xml:space="preserve"> these challenges, the emergence of machine learning tools has revolutionized the landscape of loan approval by harnessing the power of advanced algorithms and data-driven insights. In fact, most Challenger banks now leverage on the predictive power of machine learning tools to make loan application and approval seamless and very fast, accounting for the rapid growth being enjoyed by these online banks. </w:t>
+      <w:r>
+        <w:rPr>
+          <w:rFonts w:ascii="Times New Roman" w:hAnsi="Times New Roman" w:cs="Times New Roman"/>
+          <w:sz w:val="22"/>
+          <w:szCs w:val="22"/>
+        </w:rPr>
+        <w:t xml:space="preserve">In light of these challenges, the emergence of machine learning tools has revolutionized the landscape of loan approval by harnessing the power of advanced algorithms and data-driven insights. In fact, most Challenger banks now leverage on the predictive power of machine learning tools to make loan application and approval seamless and very fast, accounting for the rapid growth being enjoyed by these online banks. </w:t>
       </w:r>
       <w:r>
         <w:rPr>
@@ -1034,25 +953,7 @@
           <w:sz w:val="22"/>
           <w:szCs w:val="22"/>
         </w:rPr>
-        <w:t xml:space="preserve"> for loans. It contains factors like credit scores (</w:t>
-      </w:r>
-      <w:proofErr w:type="spellStart"/>
-      <w:r>
-        <w:rPr>
-          <w:rFonts w:ascii="Times New Roman" w:hAnsi="Times New Roman" w:cs="Times New Roman"/>
-          <w:sz w:val="22"/>
-          <w:szCs w:val="22"/>
-        </w:rPr>
-        <w:t>cibil</w:t>
-      </w:r>
-      <w:proofErr w:type="spellEnd"/>
-      <w:r>
-        <w:rPr>
-          <w:rFonts w:ascii="Times New Roman" w:hAnsi="Times New Roman" w:cs="Times New Roman"/>
-          <w:sz w:val="22"/>
-          <w:szCs w:val="22"/>
-        </w:rPr>
-        <w:t xml:space="preserve">), income, employment status, loan duration, amount, asset value, and approval status. This study uses Logistic regression and Randon Forest </w:t>
+        <w:t xml:space="preserve"> for loans. It contains factors like credit scores (cibil), income, employment status, loan duration, amount, asset value, and approval status. This study uses Logistic regression and Randon Forest </w:t>
       </w:r>
       <w:r>
         <w:rPr>
@@ -1084,25 +985,7 @@
           <w:sz w:val="22"/>
           <w:szCs w:val="22"/>
         </w:rPr>
-        <w:t xml:space="preserve"> (</w:t>
-      </w:r>
-      <w:proofErr w:type="spellStart"/>
-      <w:r>
-        <w:rPr>
-          <w:rFonts w:ascii="Times New Roman" w:hAnsi="Times New Roman" w:cs="Times New Roman"/>
-          <w:sz w:val="22"/>
-          <w:szCs w:val="22"/>
-        </w:rPr>
-        <w:t>Tumuluru</w:t>
-      </w:r>
-      <w:proofErr w:type="spellEnd"/>
-      <w:r>
-        <w:rPr>
-          <w:rFonts w:ascii="Times New Roman" w:hAnsi="Times New Roman" w:cs="Times New Roman"/>
-          <w:sz w:val="22"/>
-          <w:szCs w:val="22"/>
-        </w:rPr>
-        <w:t xml:space="preserve"> et al</w:t>
+        <w:t xml:space="preserve"> (Tumuluru et al</w:t>
       </w:r>
       <w:r>
         <w:rPr>
@@ -1119,6 +1002,78 @@
           <w:szCs w:val="22"/>
         </w:rPr>
         <w:t>).</w:t>
+      </w:r>
+      <w:r>
+        <w:rPr>
+          <w:rFonts w:ascii="Times New Roman" w:hAnsi="Times New Roman" w:cs="Times New Roman"/>
+          <w:sz w:val="22"/>
+          <w:szCs w:val="22"/>
+        </w:rPr>
+        <w:t xml:space="preserve"> </w:t>
+      </w:r>
+      <w:r>
+        <w:rPr>
+          <w:rFonts w:ascii="Times New Roman" w:hAnsi="Times New Roman" w:cs="Times New Roman"/>
+          <w:sz w:val="22"/>
+          <w:szCs w:val="22"/>
+        </w:rPr>
+        <w:t xml:space="preserve">The dataset and the link to the code can be accessed via my onedrive link </w:t>
+      </w:r>
+      <w:hyperlink w:history="1">
+        <w:r>
+          <w:rPr>
+            <w:rStyle w:val="Hyperlink"/>
+            <w:rFonts w:ascii="Times New Roman" w:hAnsi="Times New Roman" w:cs="Times New Roman"/>
+            <w:sz w:val="22"/>
+            <w:szCs w:val="22"/>
+          </w:rPr>
+          <w:t>https://uweacuk</w:t>
+        </w:r>
+        <w:r>
+          <w:rPr>
+            <w:rStyle w:val="Hyperlink"/>
+            <w:rFonts w:ascii="Times New Roman" w:hAnsi="Times New Roman" w:cs="Times New Roman"/>
+            <w:sz w:val="22"/>
+            <w:szCs w:val="22"/>
+          </w:rPr>
+          <w:t xml:space="preserve"> </w:t>
+        </w:r>
+        <w:r>
+          <w:rPr>
+            <w:rStyle w:val="Hyperlink"/>
+            <w:rFonts w:ascii="Times New Roman" w:hAnsi="Times New Roman" w:cs="Times New Roman"/>
+            <w:sz w:val="22"/>
+            <w:szCs w:val="22"/>
+          </w:rPr>
+          <w:t>my.sharepoint.com/:f:/g/personal/ronke2_igabor_live_uwe_ac_uk/Elm_wUBSkXNPo1pCUjwKduwBcsvmeMKLwQe3pO5O7VOn6A?e=D6eS2K</w:t>
+        </w:r>
+      </w:hyperlink>
+      <w:r>
+        <w:rPr>
+          <w:rFonts w:ascii="Times New Roman" w:hAnsi="Times New Roman" w:cs="Times New Roman"/>
+          <w:sz w:val="22"/>
+          <w:szCs w:val="22"/>
+        </w:rPr>
+        <w:t xml:space="preserve"> and my Github link </w:t>
+      </w:r>
+      <w:hyperlink r:id="rId5" w:history="1">
+        <w:r>
+          <w:rPr>
+            <w:rStyle w:val="Hyperlink"/>
+            <w:rFonts w:ascii="Times New Roman" w:hAnsi="Times New Roman" w:cs="Times New Roman"/>
+            <w:sz w:val="22"/>
+            <w:szCs w:val="22"/>
+          </w:rPr>
+          <w:t>https://github.com/rv2-igabor/MACHINE--LEARNING</w:t>
+        </w:r>
+      </w:hyperlink>
+      <w:r>
+        <w:rPr>
+          <w:rFonts w:ascii="Times New Roman" w:hAnsi="Times New Roman" w:cs="Times New Roman"/>
+          <w:sz w:val="22"/>
+          <w:szCs w:val="22"/>
+        </w:rPr>
+        <w:t xml:space="preserve"> for the code and dataset</w:t>
       </w:r>
     </w:p>
     <w:p>
@@ -1466,6 +1421,7 @@
         <w:rPr>
           <w:noProof/>
         </w:rPr>
+        <w:lastRenderedPageBreak/>
         <w:drawing>
           <wp:inline distT="0" distB="0" distL="0" distR="0" wp14:anchorId="50A3F6C2" wp14:editId="3D3E4B97">
             <wp:extent cx="5943600" cy="1123315"/>
@@ -1484,7 +1440,7 @@
                     </pic:cNvPicPr>
                   </pic:nvPicPr>
                   <pic:blipFill>
-                    <a:blip r:embed="rId5" cstate="print">
+                    <a:blip r:embed="rId6" cstate="print">
                       <a:extLst>
                         <a:ext uri="{28A0092B-C50C-407E-A947-70E740481C1C}">
                           <a14:useLocalDpi xmlns:a14="http://schemas.microsoft.com/office/drawing/2010/main" val="0"/>
@@ -1533,7 +1489,7 @@
           <w:noProof/>
         </w:rPr>
         <w:drawing>
-          <wp:inline distT="0" distB="0" distL="0" distR="0" wp14:anchorId="19E6B4E7" wp14:editId="7712B4D2">
+          <wp:inline distT="0" distB="0" distL="0" distR="0" wp14:anchorId="19E6B4E7" wp14:editId="486A48C0">
             <wp:extent cx="5943600" cy="2646045"/>
             <wp:effectExtent l="0" t="0" r="0" b="1905"/>
             <wp:docPr id="1183372232" name="Picture 1" descr="A graph of different colored bars&#10;&#10;Description automatically generated with medium confidence"/>
@@ -1550,7 +1506,7 @@
                     </pic:cNvPicPr>
                   </pic:nvPicPr>
                   <pic:blipFill>
-                    <a:blip r:embed="rId6" cstate="print">
+                    <a:blip r:embed="rId7" cstate="print">
                       <a:extLst>
                         <a:ext uri="{28A0092B-C50C-407E-A947-70E740481C1C}">
                           <a14:useLocalDpi xmlns:a14="http://schemas.microsoft.com/office/drawing/2010/main" val="0"/>
@@ -1599,7 +1555,7 @@
           <w:noProof/>
         </w:rPr>
         <w:drawing>
-          <wp:inline distT="0" distB="0" distL="0" distR="0" wp14:anchorId="77484AA0" wp14:editId="2EEDE263">
+          <wp:inline distT="0" distB="0" distL="0" distR="0" wp14:anchorId="77484AA0" wp14:editId="5EE9BFA7">
             <wp:extent cx="5943600" cy="2374265"/>
             <wp:effectExtent l="0" t="0" r="0" b="6985"/>
             <wp:docPr id="196270058" name="Picture 14" descr="A pie chart with numbers and text&#10;&#10;Description automatically generated with medium confidence"/>
@@ -1616,7 +1572,7 @@
                     </pic:cNvPicPr>
                   </pic:nvPicPr>
                   <pic:blipFill>
-                    <a:blip r:embed="rId7" cstate="print">
+                    <a:blip r:embed="rId8" cstate="print">
                       <a:extLst>
                         <a:ext uri="{28A0092B-C50C-407E-A947-70E740481C1C}">
                           <a14:useLocalDpi xmlns:a14="http://schemas.microsoft.com/office/drawing/2010/main" val="0"/>
@@ -1682,7 +1638,7 @@
                     </pic:cNvPicPr>
                   </pic:nvPicPr>
                   <pic:blipFill>
-                    <a:blip r:embed="rId8">
+                    <a:blip r:embed="rId9">
                       <a:extLst>
                         <a:ext uri="{28A0092B-C50C-407E-A947-70E740481C1C}">
                           <a14:useLocalDpi xmlns:a14="http://schemas.microsoft.com/office/drawing/2010/main" val="0"/>
@@ -1838,15 +1794,7 @@
           <w:sz w:val="22"/>
           <w:szCs w:val="22"/>
         </w:rPr>
-        <w:t xml:space="preserve"> of dependents of applicants to predict loan approval. Multivariate analysis enables a more comprehensive understanding of complex relationships among multiple variables and can reveal hidden patterns or dependencies that may not be apparent in bivariate analysis alone (</w:t>
-      </w:r>
-      <w:proofErr w:type="spellStart"/>
-      <w:r>
-        <w:rPr>
-          <w:sz w:val="22"/>
-          <w:szCs w:val="22"/>
-        </w:rPr>
-        <w:t>Shos</w:t>
+        <w:t xml:space="preserve"> of dependents of applicants to predict loan approval. Multivariate analysis enables a more comprehensive understanding of complex relationships among multiple variables and can reveal hidden patterns or dependencies that may not be apparent in bivariate analysis alone (Shos</w:t>
       </w:r>
       <w:r>
         <w:rPr>
@@ -1874,15 +1822,7 @@
           <w:sz w:val="22"/>
           <w:szCs w:val="22"/>
         </w:rPr>
-        <w:t>n</w:t>
-      </w:r>
-      <w:proofErr w:type="spellEnd"/>
-      <w:r>
-        <w:rPr>
-          <w:sz w:val="22"/>
-          <w:szCs w:val="22"/>
-        </w:rPr>
-        <w:t>, 2019).</w:t>
+        <w:t>n, 2019).</w:t>
       </w:r>
     </w:p>
     <w:p>
@@ -1915,25 +1855,7 @@
           <w:sz w:val="22"/>
           <w:szCs w:val="22"/>
         </w:rPr>
-        <w:t xml:space="preserve"> datasets were grouped by variables and loan status, and the number of occurrences were counted, While the visualization of the multivariate analysis share insight into the pairwise relationships between the variables in the dataset, as well as how these relationships vary with the </w:t>
-      </w:r>
-      <w:proofErr w:type="spellStart"/>
-      <w:r>
-        <w:rPr>
-          <w:rFonts w:ascii="Times New Roman" w:hAnsi="Times New Roman" w:cs="Times New Roman"/>
-          <w:sz w:val="22"/>
-          <w:szCs w:val="22"/>
-        </w:rPr>
-        <w:t>loan_status</w:t>
-      </w:r>
-      <w:proofErr w:type="spellEnd"/>
-      <w:r>
-        <w:rPr>
-          <w:rFonts w:ascii="Times New Roman" w:hAnsi="Times New Roman" w:cs="Times New Roman"/>
-          <w:sz w:val="22"/>
-          <w:szCs w:val="22"/>
-        </w:rPr>
-        <w:t xml:space="preserve"> categories.</w:t>
+        <w:t xml:space="preserve"> datasets were grouped by variables and loan status, and the number of occurrences were counted, While the visualization of the multivariate analysis share insight into the pairwise relationships between the variables in the dataset, as well as how these relationships vary with the loan_status categories.</w:t>
       </w:r>
     </w:p>
     <w:bookmarkEnd w:id="0"/>
@@ -1983,18 +1905,8 @@
           <w:sz w:val="22"/>
           <w:szCs w:val="22"/>
         </w:rPr>
-        <w:t xml:space="preserve">the Bivariate and Multivariate analyses of the </w:t>
-      </w:r>
-      <w:proofErr w:type="gramStart"/>
-      <w:r>
-        <w:rPr>
-          <w:rFonts w:ascii="Times New Roman" w:hAnsi="Times New Roman" w:cs="Times New Roman"/>
-          <w:sz w:val="22"/>
-          <w:szCs w:val="22"/>
-        </w:rPr>
-        <w:t>dataset;</w:t>
-      </w:r>
-      <w:proofErr w:type="gramEnd"/>
+        <w:t>the Bivariate and Multivariate analyses of the dataset;</w:t>
+      </w:r>
     </w:p>
     <w:p>
       <w:pPr>
@@ -2026,7 +1938,7 @@
                     </pic:cNvPicPr>
                   </pic:nvPicPr>
                   <pic:blipFill>
-                    <a:blip r:embed="rId9" cstate="print">
+                    <a:blip r:embed="rId10" cstate="print">
                       <a:extLst>
                         <a:ext uri="{28A0092B-C50C-407E-A947-70E740481C1C}">
                           <a14:useLocalDpi xmlns:a14="http://schemas.microsoft.com/office/drawing/2010/main" val="0"/>
@@ -2092,7 +2004,7 @@
                     </pic:cNvPicPr>
                   </pic:nvPicPr>
                   <pic:blipFill>
-                    <a:blip r:embed="rId10" cstate="print">
+                    <a:blip r:embed="rId11" cstate="print">
                       <a:extLst>
                         <a:ext uri="{28A0092B-C50C-407E-A947-70E740481C1C}">
                           <a14:useLocalDpi xmlns:a14="http://schemas.microsoft.com/office/drawing/2010/main" val="0"/>
@@ -2192,41 +2104,13 @@
           <w:szCs w:val="22"/>
         </w:rPr>
       </w:pPr>
-      <w:proofErr w:type="spellStart"/>
-      <w:r>
-        <w:rPr>
-          <w:rFonts w:ascii="Times New Roman" w:hAnsi="Times New Roman" w:cs="Times New Roman"/>
-          <w:sz w:val="22"/>
-          <w:szCs w:val="22"/>
-        </w:rPr>
-        <w:t>Cibil</w:t>
-      </w:r>
-      <w:proofErr w:type="spellEnd"/>
-      <w:r>
-        <w:rPr>
-          <w:rFonts w:ascii="Times New Roman" w:hAnsi="Times New Roman" w:cs="Times New Roman"/>
-          <w:sz w:val="22"/>
-          <w:szCs w:val="22"/>
-        </w:rPr>
-        <w:t xml:space="preserve"> score was categorized as </w:t>
-      </w:r>
-      <w:proofErr w:type="spellStart"/>
-      <w:r>
-        <w:rPr>
-          <w:rFonts w:ascii="Times New Roman" w:hAnsi="Times New Roman" w:cs="Times New Roman"/>
-          <w:sz w:val="22"/>
-          <w:szCs w:val="22"/>
-        </w:rPr>
-        <w:t>Cibil</w:t>
-      </w:r>
-      <w:proofErr w:type="spellEnd"/>
-      <w:r>
-        <w:rPr>
-          <w:rFonts w:ascii="Times New Roman" w:hAnsi="Times New Roman" w:cs="Times New Roman"/>
-          <w:sz w:val="22"/>
-          <w:szCs w:val="22"/>
-        </w:rPr>
-        <w:t xml:space="preserve"> status, white spaces on either side of the loan status column were also removed. Removing whitespaces is a common data cleaning step that improves data consistency, integrity, and usability for subsequent analysis. The value of the target variable, which is the loan status, was mapped to convert to numerical value, 1 for approved and 0 for rejected. The dataset is then split into training and test datasets</w:t>
+      <w:r>
+        <w:rPr>
+          <w:rFonts w:ascii="Times New Roman" w:hAnsi="Times New Roman" w:cs="Times New Roman"/>
+          <w:sz w:val="22"/>
+          <w:szCs w:val="22"/>
+        </w:rPr>
+        <w:t>Cibil score was categorized as Cibil status, white spaces on either side of the loan status column were also removed. Removing whitespaces is a common data cleaning step that improves data consistency, integrity, and usability for subsequent analysis. The value of the target variable, which is the loan status, was mapped to convert to numerical value, 1 for approved and 0 for rejected. The dataset is then split into training and test datasets</w:t>
       </w:r>
       <w:r>
         <w:rPr>
@@ -2259,25 +2143,7 @@
           <w:sz w:val="22"/>
           <w:szCs w:val="22"/>
         </w:rPr>
-        <w:t xml:space="preserve">The categorical and numeric variables were then selected for preprocessing. Kindly see below the size and the variables of the processed training and test </w:t>
-      </w:r>
-      <w:proofErr w:type="gramStart"/>
-      <w:r>
-        <w:rPr>
-          <w:rFonts w:ascii="Times New Roman" w:hAnsi="Times New Roman" w:cs="Times New Roman"/>
-          <w:sz w:val="22"/>
-          <w:szCs w:val="22"/>
-        </w:rPr>
-        <w:t>dataset;</w:t>
-      </w:r>
-      <w:proofErr w:type="gramEnd"/>
-      <w:r>
-        <w:rPr>
-          <w:rFonts w:ascii="Times New Roman" w:hAnsi="Times New Roman" w:cs="Times New Roman"/>
-          <w:sz w:val="22"/>
-          <w:szCs w:val="22"/>
-        </w:rPr>
-        <w:t xml:space="preserve"> </w:t>
+        <w:t xml:space="preserve">The categorical and numeric variables were then selected for preprocessing. Kindly see below the size and the variables of the processed training and test dataset; </w:t>
       </w:r>
     </w:p>
     <w:p>
@@ -2458,7 +2324,6 @@
                 <w14:ligatures w14:val="none"/>
               </w:rPr>
             </w:pPr>
-            <w:proofErr w:type="spellStart"/>
             <w:r>
               <w:rPr>
                 <w:rFonts w:ascii="Arial Unicode MS" w:eastAsia="Arial Unicode MS" w:hAnsi="Arial Unicode MS" w:cs="Arial Unicode MS" w:hint="eastAsia"/>
@@ -2468,19 +2333,7 @@
                 <w:szCs w:val="20"/>
                 <w14:ligatures w14:val="none"/>
               </w:rPr>
-              <w:t>X_train</w:t>
-            </w:r>
-            <w:proofErr w:type="spellEnd"/>
-            <w:r>
-              <w:rPr>
-                <w:rFonts w:ascii="Arial Unicode MS" w:eastAsia="Arial Unicode MS" w:hAnsi="Arial Unicode MS" w:cs="Arial Unicode MS" w:hint="eastAsia"/>
-                <w:color w:val="000000"/>
-                <w:kern w:val="0"/>
-                <w:sz w:val="20"/>
-                <w:szCs w:val="20"/>
-                <w14:ligatures w14:val="none"/>
-              </w:rPr>
-              <w:t xml:space="preserve"> </w:t>
+              <w:t xml:space="preserve">X_train </w:t>
             </w:r>
           </w:p>
         </w:tc>
@@ -2593,7 +2446,6 @@
                 <w14:ligatures w14:val="none"/>
               </w:rPr>
             </w:pPr>
-            <w:proofErr w:type="spellStart"/>
             <w:r>
               <w:rPr>
                 <w:rFonts w:ascii="Arial Unicode MS" w:eastAsia="Arial Unicode MS" w:hAnsi="Arial Unicode MS" w:cs="Arial Unicode MS" w:hint="eastAsia"/>
@@ -2603,19 +2455,7 @@
                 <w:szCs w:val="20"/>
                 <w14:ligatures w14:val="none"/>
               </w:rPr>
-              <w:t>y_train</w:t>
-            </w:r>
-            <w:proofErr w:type="spellEnd"/>
-            <w:r>
-              <w:rPr>
-                <w:rFonts w:ascii="Arial Unicode MS" w:eastAsia="Arial Unicode MS" w:hAnsi="Arial Unicode MS" w:cs="Arial Unicode MS" w:hint="eastAsia"/>
-                <w:color w:val="000000"/>
-                <w:kern w:val="0"/>
-                <w:sz w:val="20"/>
-                <w:szCs w:val="20"/>
-                <w14:ligatures w14:val="none"/>
-              </w:rPr>
-              <w:t xml:space="preserve"> </w:t>
+              <w:t xml:space="preserve">y_train </w:t>
             </w:r>
           </w:p>
         </w:tc>
@@ -2886,7 +2726,6 @@
                 <w14:ligatures w14:val="none"/>
               </w:rPr>
             </w:pPr>
-            <w:proofErr w:type="spellStart"/>
             <w:r>
               <w:rPr>
                 <w:rFonts w:ascii="Arial Unicode MS" w:eastAsia="Arial Unicode MS" w:hAnsi="Arial Unicode MS" w:cs="Arial Unicode MS" w:hint="eastAsia"/>
@@ -2898,7 +2737,6 @@
               </w:rPr>
               <w:t>X_test</w:t>
             </w:r>
-            <w:proofErr w:type="spellEnd"/>
           </w:p>
         </w:tc>
         <w:tc>
@@ -3012,7 +2850,6 @@
                 <w14:ligatures w14:val="none"/>
               </w:rPr>
             </w:pPr>
-            <w:proofErr w:type="spellStart"/>
             <w:r>
               <w:rPr>
                 <w:rFonts w:ascii="Arial Unicode MS" w:eastAsia="Arial Unicode MS" w:hAnsi="Arial Unicode MS" w:cs="Arial Unicode MS" w:hint="eastAsia"/>
@@ -3024,7 +2861,6 @@
               </w:rPr>
               <w:t>y_test</w:t>
             </w:r>
-            <w:proofErr w:type="spellEnd"/>
           </w:p>
         </w:tc>
         <w:tc>
@@ -3123,7 +2959,7 @@
         </w:rPr>
         <w:lastRenderedPageBreak/>
         <w:drawing>
-          <wp:inline distT="0" distB="0" distL="0" distR="0" wp14:anchorId="31632A74" wp14:editId="34C61A5B">
+          <wp:inline distT="0" distB="0" distL="0" distR="0" wp14:anchorId="31632A74" wp14:editId="26EFF72A">
             <wp:extent cx="5943600" cy="1351915"/>
             <wp:effectExtent l="0" t="0" r="0" b="635"/>
             <wp:docPr id="1984675659" name="Picture 1" descr="A screenshot of a computer&#10;&#10;Description automatically generated"/>
@@ -3140,7 +2976,7 @@
                     </pic:cNvPicPr>
                   </pic:nvPicPr>
                   <pic:blipFill>
-                    <a:blip r:embed="rId11" cstate="print">
+                    <a:blip r:embed="rId12" cstate="print">
                       <a:extLst>
                         <a:ext uri="{28A0092B-C50C-407E-A947-70E740481C1C}">
                           <a14:useLocalDpi xmlns:a14="http://schemas.microsoft.com/office/drawing/2010/main" val="0"/>
@@ -3477,25 +3313,7 @@
           <w:sz w:val="22"/>
           <w:szCs w:val="22"/>
         </w:rPr>
-        <w:t xml:space="preserve"> Numerous decision trees are developed by using diverse random subsets of both data and features. Each decision tree acts as an individual expert, offering its perspective on how data should be classified. Predictions are made by evaluating the prediction of each decision tree and then selecting the most common outcome. (Sruthi,2024; </w:t>
-      </w:r>
-      <w:proofErr w:type="spellStart"/>
-      <w:r>
-        <w:rPr>
-          <w:rFonts w:ascii="Times New Roman" w:hAnsi="Times New Roman" w:cs="Times New Roman"/>
-          <w:sz w:val="22"/>
-          <w:szCs w:val="22"/>
-        </w:rPr>
-        <w:t>Sharfi</w:t>
-      </w:r>
-      <w:proofErr w:type="spellEnd"/>
-      <w:r>
-        <w:rPr>
-          <w:rFonts w:ascii="Times New Roman" w:hAnsi="Times New Roman" w:cs="Times New Roman"/>
-          <w:sz w:val="22"/>
-          <w:szCs w:val="22"/>
-        </w:rPr>
-        <w:t xml:space="preserve"> 2023)</w:t>
+        <w:t xml:space="preserve"> Numerous decision trees are developed by using diverse random subsets of both data and features. Each decision tree acts as an individual expert, offering its perspective on how data should be classified. Predictions are made by evaluating the prediction of each decision tree and then selecting the most common outcome. (Sruthi,2024; Sharfi 2023)</w:t>
       </w:r>
       <w:r>
         <w:rPr>
@@ -3788,7 +3606,6 @@
                 <w14:ligatures w14:val="none"/>
               </w:rPr>
             </w:pPr>
-            <w:proofErr w:type="spellStart"/>
             <w:r>
               <w:rPr>
                 <w:rFonts w:ascii="Times New Roman" w:eastAsia="Times New Roman" w:hAnsi="Times New Roman" w:cs="Times New Roman"/>
@@ -3800,7 +3617,6 @@
               </w:rPr>
               <w:t>RandomForestClassifier</w:t>
             </w:r>
-            <w:proofErr w:type="spellEnd"/>
           </w:p>
         </w:tc>
         <w:tc>
@@ -3898,20 +3714,8 @@
           <w:szCs w:val="22"/>
           <w:shd w:val="clear" w:color="auto" w:fill="FFFFFF"/>
         </w:rPr>
-        <w:t xml:space="preserve">The two models were evaluated on performance metrics such as accuracy, precision, recall and F1 score. These metrics are usually used to evaluate the performance of classification </w:t>
-      </w:r>
-      <w:proofErr w:type="gramStart"/>
-      <w:r>
-        <w:rPr>
-          <w:rFonts w:ascii="Times New Roman" w:hAnsi="Times New Roman" w:cs="Times New Roman"/>
-          <w:color w:val="05192D"/>
-          <w:sz w:val="22"/>
-          <w:szCs w:val="22"/>
-          <w:shd w:val="clear" w:color="auto" w:fill="FFFFFF"/>
-        </w:rPr>
-        <w:t>model</w:t>
-      </w:r>
-      <w:proofErr w:type="gramEnd"/>
+        <w:t>The two models were evaluated on performance metrics such as accuracy, precision, recall and F1 score. These metrics are usually used to evaluate the performance of classification model</w:t>
+      </w:r>
       <w:r>
         <w:rPr>
           <w:rFonts w:ascii="Times New Roman" w:hAnsi="Times New Roman" w:cs="Times New Roman"/>
@@ -4986,7 +4790,7 @@
                     </pic:cNvPicPr>
                   </pic:nvPicPr>
                   <pic:blipFill>
-                    <a:blip r:embed="rId12">
+                    <a:blip r:embed="rId13">
                       <a:extLst>
                         <a:ext uri="{28A0092B-C50C-407E-A947-70E740481C1C}">
                           <a14:useLocalDpi xmlns:a14="http://schemas.microsoft.com/office/drawing/2010/main" val="0"/>
@@ -5050,7 +4854,7 @@
                     </pic:cNvPicPr>
                   </pic:nvPicPr>
                   <pic:blipFill>
-                    <a:blip r:embed="rId13">
+                    <a:blip r:embed="rId14">
                       <a:extLst>
                         <a:ext uri="{28A0092B-C50C-407E-A947-70E740481C1C}">
                           <a14:useLocalDpi xmlns:a14="http://schemas.microsoft.com/office/drawing/2010/main" val="0"/>
@@ -5113,7 +4917,7 @@
                     </pic:cNvPicPr>
                   </pic:nvPicPr>
                   <pic:blipFill>
-                    <a:blip r:embed="rId14">
+                    <a:blip r:embed="rId15">
                       <a:extLst>
                         <a:ext uri="{28A0092B-C50C-407E-A947-70E740481C1C}">
                           <a14:useLocalDpi xmlns:a14="http://schemas.microsoft.com/office/drawing/2010/main" val="0"/>
@@ -5185,7 +4989,7 @@
                     </pic:cNvPicPr>
                   </pic:nvPicPr>
                   <pic:blipFill>
-                    <a:blip r:embed="rId15">
+                    <a:blip r:embed="rId16">
                       <a:extLst>
                         <a:ext uri="{28A0092B-C50C-407E-A947-70E740481C1C}">
                           <a14:useLocalDpi xmlns:a14="http://schemas.microsoft.com/office/drawing/2010/main" val="0"/>
@@ -5247,7 +5051,7 @@
                     </pic:cNvPicPr>
                   </pic:nvPicPr>
                   <pic:blipFill>
-                    <a:blip r:embed="rId16">
+                    <a:blip r:embed="rId17">
                       <a:extLst>
                         <a:ext uri="{28A0092B-C50C-407E-A947-70E740481C1C}">
                           <a14:useLocalDpi xmlns:a14="http://schemas.microsoft.com/office/drawing/2010/main" val="0"/>
@@ -5345,7 +5149,7 @@
                     </pic:cNvPicPr>
                   </pic:nvPicPr>
                   <pic:blipFill>
-                    <a:blip r:embed="rId17">
+                    <a:blip r:embed="rId18">
                       <a:extLst>
                         <a:ext uri="{28A0092B-C50C-407E-A947-70E740481C1C}">
                           <a14:useLocalDpi xmlns:a14="http://schemas.microsoft.com/office/drawing/2010/main" val="0"/>
@@ -5408,7 +5212,7 @@
                     </pic:cNvPicPr>
                   </pic:nvPicPr>
                   <pic:blipFill>
-                    <a:blip r:embed="rId18">
+                    <a:blip r:embed="rId19">
                       <a:extLst>
                         <a:ext uri="{28A0092B-C50C-407E-A947-70E740481C1C}">
                           <a14:useLocalDpi xmlns:a14="http://schemas.microsoft.com/office/drawing/2010/main" val="0"/>
@@ -5472,7 +5276,7 @@
                     </pic:cNvPicPr>
                   </pic:nvPicPr>
                   <pic:blipFill>
-                    <a:blip r:embed="rId19">
+                    <a:blip r:embed="rId20">
                       <a:extLst>
                         <a:ext uri="{28A0092B-C50C-407E-A947-70E740481C1C}">
                           <a14:useLocalDpi xmlns:a14="http://schemas.microsoft.com/office/drawing/2010/main" val="0"/>
@@ -5534,7 +5338,7 @@
                     </pic:cNvPicPr>
                   </pic:nvPicPr>
                   <pic:blipFill>
-                    <a:blip r:embed="rId20">
+                    <a:blip r:embed="rId21">
                       <a:extLst>
                         <a:ext uri="{28A0092B-C50C-407E-A947-70E740481C1C}">
                           <a14:useLocalDpi xmlns:a14="http://schemas.microsoft.com/office/drawing/2010/main" val="0"/>
@@ -5603,6 +5407,7 @@
         <w:rPr>
           <w:noProof/>
         </w:rPr>
+        <w:lastRenderedPageBreak/>
         <w:drawing>
           <wp:inline distT="0" distB="0" distL="0" distR="0" wp14:anchorId="168F4538" wp14:editId="115F3E8D">
             <wp:extent cx="2813050" cy="2457450"/>
@@ -5621,7 +5426,7 @@
                     </pic:cNvPicPr>
                   </pic:nvPicPr>
                   <pic:blipFill>
-                    <a:blip r:embed="rId21">
+                    <a:blip r:embed="rId22">
                       <a:extLst>
                         <a:ext uri="{28A0092B-C50C-407E-A947-70E740481C1C}">
                           <a14:useLocalDpi xmlns:a14="http://schemas.microsoft.com/office/drawing/2010/main" val="0"/>
@@ -5744,7 +5549,7 @@
                     </pic:cNvPicPr>
                   </pic:nvPicPr>
                   <pic:blipFill>
-                    <a:blip r:embed="rId22">
+                    <a:blip r:embed="rId23">
                       <a:extLst>
                         <a:ext uri="{28A0092B-C50C-407E-A947-70E740481C1C}">
                           <a14:useLocalDpi xmlns:a14="http://schemas.microsoft.com/office/drawing/2010/main" val="0"/>
@@ -5893,25 +5698,7 @@
           <w:sz w:val="22"/>
           <w:szCs w:val="22"/>
         </w:rPr>
-        <w:t xml:space="preserve">K-Means clustering is an unsupervised learning algorithm. It does not </w:t>
-      </w:r>
-      <w:proofErr w:type="gramStart"/>
-      <w:r>
-        <w:rPr>
-          <w:rFonts w:ascii="Times New Roman" w:hAnsi="Times New Roman" w:cs="Times New Roman"/>
-          <w:sz w:val="22"/>
-          <w:szCs w:val="22"/>
-        </w:rPr>
-        <w:t>take into account</w:t>
-      </w:r>
-      <w:proofErr w:type="gramEnd"/>
-      <w:r>
-        <w:rPr>
-          <w:rFonts w:ascii="Times New Roman" w:hAnsi="Times New Roman" w:cs="Times New Roman"/>
-          <w:sz w:val="22"/>
-          <w:szCs w:val="22"/>
-        </w:rPr>
-        <w:t xml:space="preserve"> the labels during the training process. Therefore, data are clustered based on the features, not on the binary outcomes. This can sometimes lead to clusters that do not correspond well with the true binary labels. Since K-Means does not use the label information, the performance in terms of accuracy for binary classification might not be accurate. For this task, the datasets are grouped into two clusters (</w:t>
+        <w:t>K-Means clustering is an unsupervised learning algorithm. It does not take into account the labels during the training process. Therefore, data are clustered based on the features, not on the binary outcomes. This can sometimes lead to clusters that do not correspond well with the true binary labels. Since K-Means does not use the label information, the performance in terms of accuracy for binary classification might not be accurate. For this task, the datasets are grouped into two clusters (</w:t>
       </w:r>
       <w:r>
         <w:rPr>
@@ -5927,7 +5714,16 @@
           <w:sz w:val="22"/>
           <w:szCs w:val="22"/>
         </w:rPr>
-        <w:t xml:space="preserve"> and 1), which have a similar distribution of loan statuses. In Cluster 0, approximately 61.87% of the loans are approved, while in Cluster 1, approximately 62.55% of the loans are approved. The proportions of approved and rejected loans are almost same between the two clusters, showing that the k-means clustering did not find distinct groups with significantly different loan approval </w:t>
+        <w:t xml:space="preserve"> and 1), which have a similar distribution of loan statuses. In Cluster 0, approximately 61.87% of the loans are approved, while in Cluster 1, approximately 62.55% of the loans are approved. The proportions of approved and rejected loans are almost same between the two clusters, showing that the k-means clustering did not find distinct </w:t>
+      </w:r>
+      <w:r>
+        <w:rPr>
+          <w:rFonts w:ascii="Times New Roman" w:hAnsi="Times New Roman" w:cs="Times New Roman"/>
+          <w:sz w:val="22"/>
+          <w:szCs w:val="22"/>
+        </w:rPr>
+        <w:lastRenderedPageBreak/>
+        <w:t>groups with significantly different loan approval </w:t>
       </w:r>
       <w:r>
         <w:rPr>
@@ -5961,34 +5757,14 @@
         </w:rPr>
         <w:t>(</w:t>
       </w:r>
-      <w:proofErr w:type="spellStart"/>
-      <w:r>
-        <w:rPr>
-          <w:rFonts w:ascii="Times New Roman" w:hAnsi="Times New Roman" w:cs="Times New Roman"/>
-          <w:sz w:val="22"/>
-          <w:szCs w:val="22"/>
-          <w:shd w:val="clear" w:color="auto" w:fill="FFFFFF"/>
-        </w:rPr>
-        <w:t>Arikuncoro</w:t>
-      </w:r>
-      <w:proofErr w:type="spellEnd"/>
-      <w:r>
-        <w:rPr>
-          <w:rFonts w:ascii="Times New Roman" w:hAnsi="Times New Roman" w:cs="Times New Roman"/>
-          <w:sz w:val="22"/>
-          <w:szCs w:val="22"/>
-          <w:shd w:val="clear" w:color="auto" w:fill="FFFFFF"/>
-        </w:rPr>
-        <w:t>,</w:t>
-      </w:r>
-      <w:r>
-        <w:rPr>
-          <w:rFonts w:ascii="Times New Roman" w:hAnsi="Times New Roman" w:cs="Times New Roman"/>
-          <w:sz w:val="22"/>
-          <w:szCs w:val="22"/>
-          <w:shd w:val="clear" w:color="auto" w:fill="FFFFFF"/>
-        </w:rPr>
-        <w:t xml:space="preserve"> 2020</w:t>
+      <w:r>
+        <w:rPr>
+          <w:rFonts w:ascii="Times New Roman" w:hAnsi="Times New Roman" w:cs="Times New Roman"/>
+          <w:sz w:val="22"/>
+          <w:szCs w:val="22"/>
+          <w:shd w:val="clear" w:color="auto" w:fill="FFFFFF"/>
+        </w:rPr>
+        <w:t>Arikuncoro, 2020</w:t>
       </w:r>
       <w:r>
         <w:rPr>
@@ -6118,25 +5894,7 @@
           <w:sz w:val="22"/>
           <w:szCs w:val="22"/>
         </w:rPr>
-        <w:t xml:space="preserve">; Uddin et al, 2023). This Enhances decision-making in loan processing, potentially reducing defaults, improving customer satisfaction, reducing </w:t>
-      </w:r>
-      <w:proofErr w:type="gramStart"/>
-      <w:r>
-        <w:rPr>
-          <w:rFonts w:ascii="Times New Roman" w:hAnsi="Times New Roman" w:cs="Times New Roman"/>
-          <w:sz w:val="22"/>
-          <w:szCs w:val="22"/>
-        </w:rPr>
-        <w:t>loss</w:t>
-      </w:r>
-      <w:proofErr w:type="gramEnd"/>
-      <w:r>
-        <w:rPr>
-          <w:rFonts w:ascii="Times New Roman" w:hAnsi="Times New Roman" w:cs="Times New Roman"/>
-          <w:sz w:val="22"/>
-          <w:szCs w:val="22"/>
-        </w:rPr>
-        <w:t xml:space="preserve"> and increasing revenue for Lenders.</w:t>
+        <w:t>; Uddin et al, 2023). This Enhances decision-making in loan processing, potentially reducing defaults, improving customer satisfaction, reducing loss and increasing revenue for Lenders.</w:t>
       </w:r>
       <w:r>
         <w:rPr>
@@ -6223,7 +5981,7 @@
           <w:sz w:val="22"/>
           <w:szCs w:val="22"/>
         </w:rPr>
-        <w:t>0</w:t>
+        <w:t>42</w:t>
       </w:r>
       <w:r>
         <w:rPr>
@@ -6231,26 +5989,6 @@
           <w:sz w:val="22"/>
           <w:szCs w:val="22"/>
         </w:rPr>
-        <w:t>7</w:t>
-      </w:r>
-    </w:p>
-    <w:p>
-      <w:pPr>
-        <w:spacing w:line="360" w:lineRule="auto"/>
-        <w:jc w:val="both"/>
-        <w:rPr>
-          <w:rFonts w:ascii="Times New Roman" w:eastAsia="Calibri" w:hAnsi="Times New Roman" w:cs="Times New Roman"/>
-          <w:sz w:val="22"/>
-          <w:szCs w:val="22"/>
-        </w:rPr>
-      </w:pPr>
-      <w:r>
-        <w:rPr>
-          <w:rFonts w:ascii="Times New Roman" w:eastAsia="Calibri" w:hAnsi="Times New Roman" w:cs="Times New Roman"/>
-          <w:sz w:val="22"/>
-          <w:szCs w:val="22"/>
-        </w:rPr>
-        <w:lastRenderedPageBreak/>
         <w:t xml:space="preserve">          </w:t>
       </w:r>
     </w:p>
@@ -6357,31 +6095,8 @@
           <w:szCs w:val="20"/>
           <w:shd w:val="clear" w:color="auto" w:fill="FFFFFF"/>
         </w:rPr>
-        <w:t xml:space="preserve">Millerbernd, A. (2023) What Is a Bank Loan? How Do They </w:t>
-      </w:r>
-      <w:proofErr w:type="gramStart"/>
-      <w:r>
-        <w:rPr>
-          <w:rFonts w:ascii="Arial" w:hAnsi="Arial" w:cs="Arial"/>
-          <w:color w:val="008000"/>
-          <w:sz w:val="20"/>
-          <w:szCs w:val="20"/>
-          <w:shd w:val="clear" w:color="auto" w:fill="FFFFFF"/>
-        </w:rPr>
-        <w:t>Work?.</w:t>
-      </w:r>
-      <w:proofErr w:type="gramEnd"/>
-      <w:r>
-        <w:rPr>
-          <w:rFonts w:ascii="Arial" w:hAnsi="Arial" w:cs="Arial"/>
-          <w:color w:val="008000"/>
-          <w:sz w:val="20"/>
-          <w:szCs w:val="20"/>
-          <w:shd w:val="clear" w:color="auto" w:fill="FFFFFF"/>
-        </w:rPr>
-        <w:t> </w:t>
-      </w:r>
-      <w:proofErr w:type="spellStart"/>
+        <w:t>Millerbernd, A. (2023) What Is a Bank Loan? How Do They Work?. </w:t>
+      </w:r>
       <w:r>
         <w:rPr>
           <w:rStyle w:val="Emphasis"/>
@@ -6392,7 +6107,6 @@
         </w:rPr>
         <w:t>Nerdwallet</w:t>
       </w:r>
-      <w:proofErr w:type="spellEnd"/>
       <w:r>
         <w:rPr>
           <w:rFonts w:ascii="Arial" w:hAnsi="Arial" w:cs="Arial"/>
@@ -6427,31 +6141,8 @@
           <w:szCs w:val="20"/>
           <w:shd w:val="clear" w:color="auto" w:fill="FFFFFF"/>
         </w:rPr>
-        <w:t xml:space="preserve">Sheikh, M.A., Goel, A.K. and Kumar, T. (2020) An Approach </w:t>
-      </w:r>
-      <w:proofErr w:type="gramStart"/>
-      <w:r>
-        <w:rPr>
-          <w:rFonts w:ascii="Arial" w:hAnsi="Arial" w:cs="Arial"/>
-          <w:color w:val="008000"/>
-          <w:sz w:val="20"/>
-          <w:szCs w:val="20"/>
-          <w:shd w:val="clear" w:color="auto" w:fill="FFFFFF"/>
-        </w:rPr>
-        <w:t>For</w:t>
-      </w:r>
-      <w:proofErr w:type="gramEnd"/>
-      <w:r>
-        <w:rPr>
-          <w:rFonts w:ascii="Arial" w:hAnsi="Arial" w:cs="Arial"/>
-          <w:color w:val="008000"/>
-          <w:sz w:val="20"/>
-          <w:szCs w:val="20"/>
-          <w:shd w:val="clear" w:color="auto" w:fill="FFFFFF"/>
-        </w:rPr>
-        <w:t xml:space="preserve"> Prediction of Loan Approval Using Machine Learning Algorithm. </w:t>
-      </w:r>
-      <w:proofErr w:type="spellStart"/>
+        <w:t>Sheikh, M.A., Goel, A.K. and Kumar, T. (2020) An Approach For Prediction of Loan Approval Using Machine Learning Algorithm. </w:t>
+      </w:r>
       <w:r>
         <w:rPr>
           <w:rStyle w:val="Emphasis"/>
@@ -6460,9 +6151,44 @@
           <w:sz w:val="20"/>
           <w:szCs w:val="20"/>
         </w:rPr>
-        <w:t>Ieee</w:t>
-      </w:r>
-      <w:proofErr w:type="spellEnd"/>
+        <w:t>Ieee Explore</w:t>
+      </w:r>
+      <w:r>
+        <w:rPr>
+          <w:rFonts w:ascii="Arial" w:hAnsi="Arial" w:cs="Arial"/>
+          <w:color w:val="008000"/>
+          <w:sz w:val="20"/>
+          <w:szCs w:val="20"/>
+          <w:shd w:val="clear" w:color="auto" w:fill="FFFFFF"/>
+        </w:rPr>
+        <w:t> [online]. [Accessed 08 April 2024].</w:t>
+      </w:r>
+    </w:p>
+    <w:p>
+      <w:pPr>
+        <w:pStyle w:val="NoSpacing"/>
+        <w:numPr>
+          <w:ilvl w:val="0"/>
+          <w:numId w:val="5"/>
+        </w:numPr>
+        <w:rPr>
+          <w:rFonts w:ascii="Times New Roman" w:hAnsi="Times New Roman" w:cs="Times New Roman"/>
+          <w:b/>
+          <w:bCs/>
+          <w:sz w:val="22"/>
+          <w:szCs w:val="22"/>
+        </w:rPr>
+      </w:pPr>
+      <w:r>
+        <w:rPr>
+          <w:rFonts w:ascii="Arial" w:hAnsi="Arial" w:cs="Arial"/>
+          <w:color w:val="008000"/>
+          <w:sz w:val="20"/>
+          <w:szCs w:val="20"/>
+          <w:shd w:val="clear" w:color="auto" w:fill="FFFFFF"/>
+        </w:rPr>
+        <w:t>Nalawade, S., Andhe, S., Parab, S. and Prof Sankhe, A. (2022) Loan Approval Prediction. </w:t>
+      </w:r>
       <w:r>
         <w:rPr>
           <w:rStyle w:val="Emphasis"/>
@@ -6471,7 +6197,7 @@
           <w:sz w:val="20"/>
           <w:szCs w:val="20"/>
         </w:rPr>
-        <w:t xml:space="preserve"> Explore</w:t>
+        <w:t>International Research Journal of Engineering and Technology (Irjet)</w:t>
       </w:r>
       <w:r>
         <w:rPr>
@@ -6481,7 +6207,7 @@
           <w:szCs w:val="20"/>
           <w:shd w:val="clear" w:color="auto" w:fill="FFFFFF"/>
         </w:rPr>
-        <w:t> [online]. [Accessed 08 April 2024].</w:t>
+        <w:t> [online]. 9 [Accessed 05 May 2024].</w:t>
       </w:r>
     </w:p>
     <w:p>
@@ -6499,7 +6225,6 @@
           <w:szCs w:val="22"/>
         </w:rPr>
       </w:pPr>
-      <w:proofErr w:type="spellStart"/>
       <w:r>
         <w:rPr>
           <w:rFonts w:ascii="Arial" w:hAnsi="Arial" w:cs="Arial"/>
@@ -6508,40 +6233,7 @@
           <w:szCs w:val="20"/>
           <w:shd w:val="clear" w:color="auto" w:fill="FFFFFF"/>
         </w:rPr>
-        <w:t>Nalawade</w:t>
-      </w:r>
-      <w:proofErr w:type="spellEnd"/>
-      <w:r>
-        <w:rPr>
-          <w:rFonts w:ascii="Arial" w:hAnsi="Arial" w:cs="Arial"/>
-          <w:color w:val="008000"/>
-          <w:sz w:val="20"/>
-          <w:szCs w:val="20"/>
-          <w:shd w:val="clear" w:color="auto" w:fill="FFFFFF"/>
-        </w:rPr>
-        <w:t xml:space="preserve">, S., </w:t>
-      </w:r>
-      <w:proofErr w:type="spellStart"/>
-      <w:r>
-        <w:rPr>
-          <w:rFonts w:ascii="Arial" w:hAnsi="Arial" w:cs="Arial"/>
-          <w:color w:val="008000"/>
-          <w:sz w:val="20"/>
-          <w:szCs w:val="20"/>
-          <w:shd w:val="clear" w:color="auto" w:fill="FFFFFF"/>
-        </w:rPr>
-        <w:t>Andhe</w:t>
-      </w:r>
-      <w:proofErr w:type="spellEnd"/>
-      <w:r>
-        <w:rPr>
-          <w:rFonts w:ascii="Arial" w:hAnsi="Arial" w:cs="Arial"/>
-          <w:color w:val="008000"/>
-          <w:sz w:val="20"/>
-          <w:szCs w:val="20"/>
-          <w:shd w:val="clear" w:color="auto" w:fill="FFFFFF"/>
-        </w:rPr>
-        <w:t>, S., Parab, S. and Prof Sankhe, A. (2022) Loan Approval Prediction. </w:t>
+        <w:t>Uddin, N., Ahamed, K.U., Uddin, A., Islam, M., Talukder, A. and Aryal, S. (2023) An Ensemble Machine Learning Based Bank Loan Approval Predictions System with a Smart Application. </w:t>
       </w:r>
       <w:r>
         <w:rPr>
@@ -6551,9 +6243,44 @@
           <w:sz w:val="20"/>
           <w:szCs w:val="20"/>
         </w:rPr>
-        <w:t>International Research Journal of Engineering and Technology (</w:t>
-      </w:r>
-      <w:proofErr w:type="spellStart"/>
+        <w:t>International Journal of Cognitive Computing in Engineering</w:t>
+      </w:r>
+      <w:r>
+        <w:rPr>
+          <w:rFonts w:ascii="Arial" w:hAnsi="Arial" w:cs="Arial"/>
+          <w:color w:val="008000"/>
+          <w:sz w:val="20"/>
+          <w:szCs w:val="20"/>
+          <w:shd w:val="clear" w:color="auto" w:fill="FFFFFF"/>
+        </w:rPr>
+        <w:t> [online]. 4, pp. 327-339. [Accessed 20 April 2024].</w:t>
+      </w:r>
+    </w:p>
+    <w:p>
+      <w:pPr>
+        <w:pStyle w:val="NoSpacing"/>
+        <w:numPr>
+          <w:ilvl w:val="0"/>
+          <w:numId w:val="5"/>
+        </w:numPr>
+        <w:rPr>
+          <w:rFonts w:ascii="Times New Roman" w:hAnsi="Times New Roman" w:cs="Times New Roman"/>
+          <w:b/>
+          <w:bCs/>
+          <w:sz w:val="22"/>
+          <w:szCs w:val="22"/>
+        </w:rPr>
+      </w:pPr>
+      <w:r>
+        <w:rPr>
+          <w:rFonts w:ascii="Arial" w:hAnsi="Arial" w:cs="Arial"/>
+          <w:color w:val="008000"/>
+          <w:sz w:val="20"/>
+          <w:szCs w:val="20"/>
+          <w:shd w:val="clear" w:color="auto" w:fill="FFFFFF"/>
+        </w:rPr>
+        <w:t>Ndayisenga, T. (2021) Bank Loan Approval Prediction Using Machine Learning Techniques. </w:t>
+      </w:r>
       <w:r>
         <w:rPr>
           <w:rStyle w:val="Emphasis"/>
@@ -6562,9 +6289,44 @@
           <w:sz w:val="20"/>
           <w:szCs w:val="20"/>
         </w:rPr>
-        <w:t>Irjet</w:t>
-      </w:r>
-      <w:proofErr w:type="spellEnd"/>
+        <w:t>University of Rwanda Digital Repository</w:t>
+      </w:r>
+      <w:r>
+        <w:rPr>
+          <w:rFonts w:ascii="Arial" w:hAnsi="Arial" w:cs="Arial"/>
+          <w:color w:val="008000"/>
+          <w:sz w:val="20"/>
+          <w:szCs w:val="20"/>
+          <w:shd w:val="clear" w:color="auto" w:fill="FFFFFF"/>
+        </w:rPr>
+        <w:t> [online]. [Accessed 05 May 2024].</w:t>
+      </w:r>
+    </w:p>
+    <w:p>
+      <w:pPr>
+        <w:pStyle w:val="NoSpacing"/>
+        <w:numPr>
+          <w:ilvl w:val="0"/>
+          <w:numId w:val="5"/>
+        </w:numPr>
+        <w:rPr>
+          <w:rFonts w:ascii="Times New Roman" w:hAnsi="Times New Roman" w:cs="Times New Roman"/>
+          <w:b/>
+          <w:bCs/>
+          <w:sz w:val="22"/>
+          <w:szCs w:val="22"/>
+        </w:rPr>
+      </w:pPr>
+      <w:r>
+        <w:rPr>
+          <w:rFonts w:ascii="Arial" w:hAnsi="Arial" w:cs="Arial"/>
+          <w:color w:val="008000"/>
+          <w:sz w:val="20"/>
+          <w:szCs w:val="20"/>
+          <w:shd w:val="clear" w:color="auto" w:fill="FFFFFF"/>
+        </w:rPr>
+        <w:t>Kadam, A.S., Nikam, S.R., Aher, A.A., Shelke, G.V. and Chandgude, A.S. (2021) Prediction For Loan Approval Using Machine Learning Algorithm. </w:t>
+      </w:r>
       <w:r>
         <w:rPr>
           <w:rStyle w:val="Emphasis"/>
@@ -6573,7 +6335,7 @@
           <w:sz w:val="20"/>
           <w:szCs w:val="20"/>
         </w:rPr>
-        <w:t>)</w:t>
+        <w:t>International Research Journal of Engineering and Technology (Irjet)</w:t>
       </w:r>
       <w:r>
         <w:rPr>
@@ -6583,7 +6345,7 @@
           <w:szCs w:val="20"/>
           <w:shd w:val="clear" w:color="auto" w:fill="FFFFFF"/>
         </w:rPr>
-        <w:t> [online]. 9 [Accessed 05 May 2024].</w:t>
+        <w:t> [online]. 8 (4) [Accessed 13 May 2024].</w:t>
       </w:r>
     </w:p>
     <w:p>
@@ -6609,7 +6371,7 @@
           <w:szCs w:val="20"/>
           <w:shd w:val="clear" w:color="auto" w:fill="FFFFFF"/>
         </w:rPr>
-        <w:t>Uddin, N., Ahamed, K.U., Uddin, A., Islam, M., Talukder, A. and Aryal, S. (2023) An Ensemble Machine Learning Based Bank Loan Approval Predictions System with a Smart Application. </w:t>
+        <w:t>Berg, T., Fuster, A. and Puri, M. (2021) Fintech Lending. </w:t>
       </w:r>
       <w:r>
         <w:rPr>
@@ -6619,7 +6381,7 @@
           <w:sz w:val="20"/>
           <w:szCs w:val="20"/>
         </w:rPr>
-        <w:t>International Journal of Cognitive Computing in Engineering</w:t>
+        <w:t>National Bureau of Economic Research</w:t>
       </w:r>
       <w:r>
         <w:rPr>
@@ -6629,7 +6391,7 @@
           <w:szCs w:val="20"/>
           <w:shd w:val="clear" w:color="auto" w:fill="FFFFFF"/>
         </w:rPr>
-        <w:t> [online]. 4, pp. 327-339. [Accessed 20 April 2024].</w:t>
+        <w:t> [online]. [Accessed 03 May 2024].</w:t>
       </w:r>
     </w:p>
     <w:p>
@@ -6655,7 +6417,7 @@
           <w:szCs w:val="20"/>
           <w:shd w:val="clear" w:color="auto" w:fill="FFFFFF"/>
         </w:rPr>
-        <w:t>Ndayisenga, T. (2021) Bank Loan Approval Prediction Using Machine Learning Techniques. </w:t>
+        <w:t>Tumuluru, P., Burra, L.R., Loukya, M., Bhavana, S. and Csaibaba, H.M.H. (2022) Comparative Analysis of Customer Loan Approval Prediction Using Machine Learning Algorithms. </w:t>
       </w:r>
       <w:r>
         <w:rPr>
@@ -6665,7 +6427,7 @@
           <w:sz w:val="20"/>
           <w:szCs w:val="20"/>
         </w:rPr>
-        <w:t>University of Rwanda Digital Repository</w:t>
+        <w:t>Ieee Explore</w:t>
       </w:r>
       <w:r>
         <w:rPr>
@@ -6701,51 +6463,7 @@
           <w:szCs w:val="20"/>
           <w:shd w:val="clear" w:color="auto" w:fill="FFFFFF"/>
         </w:rPr>
-        <w:t xml:space="preserve">Kadam, A.S., Nikam, S.R., Aher, A.A., Shelke, G.V. and </w:t>
-      </w:r>
-      <w:proofErr w:type="spellStart"/>
-      <w:r>
-        <w:rPr>
-          <w:rFonts w:ascii="Arial" w:hAnsi="Arial" w:cs="Arial"/>
-          <w:color w:val="008000"/>
-          <w:sz w:val="20"/>
-          <w:szCs w:val="20"/>
-          <w:shd w:val="clear" w:color="auto" w:fill="FFFFFF"/>
-        </w:rPr>
-        <w:t>Chandgude</w:t>
-      </w:r>
-      <w:proofErr w:type="spellEnd"/>
-      <w:r>
-        <w:rPr>
-          <w:rFonts w:ascii="Arial" w:hAnsi="Arial" w:cs="Arial"/>
-          <w:color w:val="008000"/>
-          <w:sz w:val="20"/>
-          <w:szCs w:val="20"/>
-          <w:shd w:val="clear" w:color="auto" w:fill="FFFFFF"/>
-        </w:rPr>
-        <w:t xml:space="preserve">, A.S. (2021) Prediction </w:t>
-      </w:r>
-      <w:proofErr w:type="gramStart"/>
-      <w:r>
-        <w:rPr>
-          <w:rFonts w:ascii="Arial" w:hAnsi="Arial" w:cs="Arial"/>
-          <w:color w:val="008000"/>
-          <w:sz w:val="20"/>
-          <w:szCs w:val="20"/>
-          <w:shd w:val="clear" w:color="auto" w:fill="FFFFFF"/>
-        </w:rPr>
-        <w:t>For</w:t>
-      </w:r>
-      <w:proofErr w:type="gramEnd"/>
-      <w:r>
-        <w:rPr>
-          <w:rFonts w:ascii="Arial" w:hAnsi="Arial" w:cs="Arial"/>
-          <w:color w:val="008000"/>
-          <w:sz w:val="20"/>
-          <w:szCs w:val="20"/>
-          <w:shd w:val="clear" w:color="auto" w:fill="FFFFFF"/>
-        </w:rPr>
-        <w:t xml:space="preserve"> Loan Approval Using Machine Learning Algorithm. </w:t>
+        <w:t>Sandilands, D. (2014) Bivariate Analysis. </w:t>
       </w:r>
       <w:r>
         <w:rPr>
@@ -6755,9 +6473,44 @@
           <w:sz w:val="20"/>
           <w:szCs w:val="20"/>
         </w:rPr>
-        <w:t>International Research Journal of Engineering and Technology (</w:t>
-      </w:r>
-      <w:proofErr w:type="spellStart"/>
+        <w:t>Encyclopedia of Quality of Life and Well-being Research</w:t>
+      </w:r>
+      <w:r>
+        <w:rPr>
+          <w:rFonts w:ascii="Arial" w:hAnsi="Arial" w:cs="Arial"/>
+          <w:color w:val="008000"/>
+          <w:sz w:val="20"/>
+          <w:szCs w:val="20"/>
+          <w:shd w:val="clear" w:color="auto" w:fill="FFFFFF"/>
+        </w:rPr>
+        <w:t> [online]., p. 416–418. [Accessed 08 May 2024].</w:t>
+      </w:r>
+    </w:p>
+    <w:p>
+      <w:pPr>
+        <w:pStyle w:val="NoSpacing"/>
+        <w:numPr>
+          <w:ilvl w:val="0"/>
+          <w:numId w:val="5"/>
+        </w:numPr>
+        <w:rPr>
+          <w:rFonts w:ascii="Times New Roman" w:hAnsi="Times New Roman" w:cs="Times New Roman"/>
+          <w:b/>
+          <w:bCs/>
+          <w:sz w:val="22"/>
+          <w:szCs w:val="22"/>
+        </w:rPr>
+      </w:pPr>
+      <w:r>
+        <w:rPr>
+          <w:rFonts w:ascii="Arial" w:hAnsi="Arial" w:cs="Arial"/>
+          <w:color w:val="008000"/>
+          <w:sz w:val="20"/>
+          <w:szCs w:val="20"/>
+          <w:shd w:val="clear" w:color="auto" w:fill="FFFFFF"/>
+        </w:rPr>
+        <w:t>Shossain, P.B. (2019) What Is Univariate, Bivariate and Multivariate Analysis?. </w:t>
+      </w:r>
       <w:r>
         <w:rPr>
           <w:rStyle w:val="Emphasis"/>
@@ -6766,9 +6519,44 @@
           <w:sz w:val="20"/>
           <w:szCs w:val="20"/>
         </w:rPr>
-        <w:t>Irjet</w:t>
-      </w:r>
-      <w:proofErr w:type="spellEnd"/>
+        <w:t>Hotcubator</w:t>
+      </w:r>
+      <w:r>
+        <w:rPr>
+          <w:rFonts w:ascii="Arial" w:hAnsi="Arial" w:cs="Arial"/>
+          <w:color w:val="008000"/>
+          <w:sz w:val="20"/>
+          <w:szCs w:val="20"/>
+          <w:shd w:val="clear" w:color="auto" w:fill="FFFFFF"/>
+        </w:rPr>
+        <w:t> [online]. [Accessed 10 May 2024].</w:t>
+      </w:r>
+    </w:p>
+    <w:p>
+      <w:pPr>
+        <w:pStyle w:val="NoSpacing"/>
+        <w:numPr>
+          <w:ilvl w:val="0"/>
+          <w:numId w:val="5"/>
+        </w:numPr>
+        <w:rPr>
+          <w:rFonts w:ascii="Times New Roman" w:hAnsi="Times New Roman" w:cs="Times New Roman"/>
+          <w:b/>
+          <w:bCs/>
+          <w:sz w:val="22"/>
+          <w:szCs w:val="22"/>
+        </w:rPr>
+      </w:pPr>
+      <w:r>
+        <w:rPr>
+          <w:rFonts w:ascii="Arial" w:hAnsi="Arial" w:cs="Arial"/>
+          <w:color w:val="008000"/>
+          <w:sz w:val="20"/>
+          <w:szCs w:val="20"/>
+          <w:shd w:val="clear" w:color="auto" w:fill="FFFFFF"/>
+        </w:rPr>
+        <w:t>Edgar, T.W. and Manz, D.O. (2017) Logistic Regression. </w:t>
+      </w:r>
       <w:r>
         <w:rPr>
           <w:rStyle w:val="Emphasis"/>
@@ -6777,7 +6565,7 @@
           <w:sz w:val="20"/>
           <w:szCs w:val="20"/>
         </w:rPr>
-        <w:t>)</w:t>
+        <w:t>Research Methods For Cyber Security</w:t>
       </w:r>
       <w:r>
         <w:rPr>
@@ -6787,7 +6575,7 @@
           <w:szCs w:val="20"/>
           <w:shd w:val="clear" w:color="auto" w:fill="FFFFFF"/>
         </w:rPr>
-        <w:t> [online]. 8 (4) [Accessed 13 May 2024].</w:t>
+        <w:t> [online]. [Accessed 13 May 2024].</w:t>
       </w:r>
     </w:p>
     <w:p>
@@ -6813,7 +6601,7 @@
           <w:szCs w:val="20"/>
           <w:shd w:val="clear" w:color="auto" w:fill="FFFFFF"/>
         </w:rPr>
-        <w:t>Berg, T., Fuster, A. and Puri, M. (2021) Fintech Lending. </w:t>
+        <w:t>Sruthi, E.R. (2024) Understand Random Forest Algorithms with Examples (Updated 2024). </w:t>
       </w:r>
       <w:r>
         <w:rPr>
@@ -6823,7 +6611,7 @@
           <w:sz w:val="20"/>
           <w:szCs w:val="20"/>
         </w:rPr>
-        <w:t>National Bureau of Economic Research</w:t>
+        <w:t>Analytics Vidhya</w:t>
       </w:r>
       <w:r>
         <w:rPr>
@@ -6833,7 +6621,7 @@
           <w:szCs w:val="20"/>
           <w:shd w:val="clear" w:color="auto" w:fill="FFFFFF"/>
         </w:rPr>
-        <w:t> [online]. [Accessed 03 May 2024].</w:t>
+        <w:t> [online]. [Accessed 10 May 2024].</w:t>
       </w:r>
     </w:p>
     <w:p>
@@ -6851,7 +6639,6 @@
           <w:szCs w:val="22"/>
         </w:rPr>
       </w:pPr>
-      <w:proofErr w:type="spellStart"/>
       <w:r>
         <w:rPr>
           <w:rFonts w:ascii="Arial" w:hAnsi="Arial" w:cs="Arial"/>
@@ -6860,42 +6647,8 @@
           <w:szCs w:val="20"/>
           <w:shd w:val="clear" w:color="auto" w:fill="FFFFFF"/>
         </w:rPr>
-        <w:t>Tumuluru</w:t>
-      </w:r>
-      <w:proofErr w:type="spellEnd"/>
-      <w:r>
-        <w:rPr>
-          <w:rFonts w:ascii="Arial" w:hAnsi="Arial" w:cs="Arial"/>
-          <w:color w:val="008000"/>
-          <w:sz w:val="20"/>
-          <w:szCs w:val="20"/>
-          <w:shd w:val="clear" w:color="auto" w:fill="FFFFFF"/>
-        </w:rPr>
-        <w:t xml:space="preserve">, P., Burra, L.R., Loukya, M., Bhavana, S. and </w:t>
-      </w:r>
-      <w:proofErr w:type="spellStart"/>
-      <w:r>
-        <w:rPr>
-          <w:rFonts w:ascii="Arial" w:hAnsi="Arial" w:cs="Arial"/>
-          <w:color w:val="008000"/>
-          <w:sz w:val="20"/>
-          <w:szCs w:val="20"/>
-          <w:shd w:val="clear" w:color="auto" w:fill="FFFFFF"/>
-        </w:rPr>
-        <w:t>Csaibaba</w:t>
-      </w:r>
-      <w:proofErr w:type="spellEnd"/>
-      <w:r>
-        <w:rPr>
-          <w:rFonts w:ascii="Arial" w:hAnsi="Arial" w:cs="Arial"/>
-          <w:color w:val="008000"/>
-          <w:sz w:val="20"/>
-          <w:szCs w:val="20"/>
-          <w:shd w:val="clear" w:color="auto" w:fill="FFFFFF"/>
-        </w:rPr>
-        <w:t>, H.M.H. (2022) Comparative Analysis of Customer Loan Approval Prediction Using Machine Learning Algorithms. </w:t>
-      </w:r>
-      <w:proofErr w:type="spellStart"/>
+        <w:t>Shafi, A. (2023) Random Forest Classification with Scikit-learn. </w:t>
+      </w:r>
       <w:r>
         <w:rPr>
           <w:rStyle w:val="Emphasis"/>
@@ -6904,9 +6657,45 @@
           <w:sz w:val="20"/>
           <w:szCs w:val="20"/>
         </w:rPr>
-        <w:t>Ieee</w:t>
-      </w:r>
-      <w:proofErr w:type="spellEnd"/>
+        <w:t>Data Camp</w:t>
+      </w:r>
+      <w:r>
+        <w:rPr>
+          <w:rFonts w:ascii="Arial" w:hAnsi="Arial" w:cs="Arial"/>
+          <w:color w:val="008000"/>
+          <w:sz w:val="20"/>
+          <w:szCs w:val="20"/>
+          <w:shd w:val="clear" w:color="auto" w:fill="FFFFFF"/>
+        </w:rPr>
+        <w:t> [online]. [Accessed 12 May 2024].</w:t>
+      </w:r>
+    </w:p>
+    <w:p>
+      <w:pPr>
+        <w:pStyle w:val="NoSpacing"/>
+        <w:numPr>
+          <w:ilvl w:val="0"/>
+          <w:numId w:val="5"/>
+        </w:numPr>
+        <w:rPr>
+          <w:rFonts w:ascii="Times New Roman" w:hAnsi="Times New Roman" w:cs="Times New Roman"/>
+          <w:b/>
+          <w:bCs/>
+          <w:sz w:val="22"/>
+          <w:szCs w:val="22"/>
+        </w:rPr>
+      </w:pPr>
+      <w:r>
+        <w:rPr>
+          <w:rFonts w:ascii="Arial" w:hAnsi="Arial" w:cs="Arial"/>
+          <w:color w:val="008000"/>
+          <w:sz w:val="20"/>
+          <w:szCs w:val="20"/>
+          <w:shd w:val="clear" w:color="auto" w:fill="FFFFFF"/>
+        </w:rPr>
+        <w:lastRenderedPageBreak/>
+        <w:t>Soni, A. (2020) Advantages and Disadvantages of Knn. </w:t>
+      </w:r>
       <w:r>
         <w:rPr>
           <w:rStyle w:val="Emphasis"/>
@@ -6915,7 +6704,7 @@
           <w:sz w:val="20"/>
           <w:szCs w:val="20"/>
         </w:rPr>
-        <w:t xml:space="preserve"> Explore</w:t>
+        <w:t>Medium</w:t>
       </w:r>
       <w:r>
         <w:rPr>
@@ -6951,7 +6740,7 @@
           <w:szCs w:val="20"/>
           <w:shd w:val="clear" w:color="auto" w:fill="FFFFFF"/>
         </w:rPr>
-        <w:t>Sandilands, D. (2014) Bivariate Analysis. </w:t>
+        <w:t>Harrison, O. (2019) Machine Learning Basics with the K-nearest Neighbors Algorithm. </w:t>
       </w:r>
       <w:r>
         <w:rPr>
@@ -6961,7 +6750,7 @@
           <w:sz w:val="20"/>
           <w:szCs w:val="20"/>
         </w:rPr>
-        <w:t>Encyclopedia of Quality of Life and Well-being Research</w:t>
+        <w:t>Towards Data Science</w:t>
       </w:r>
       <w:r>
         <w:rPr>
@@ -6971,7 +6760,7 @@
           <w:szCs w:val="20"/>
           <w:shd w:val="clear" w:color="auto" w:fill="FFFFFF"/>
         </w:rPr>
-        <w:t> [online]., p. 416–418. [Accessed 08 May 2024].</w:t>
+        <w:t> [online]. [Accessed 05 May 2024].</w:t>
       </w:r>
     </w:p>
     <w:p>
@@ -6989,7 +6778,6 @@
           <w:szCs w:val="22"/>
         </w:rPr>
       </w:pPr>
-      <w:proofErr w:type="spellStart"/>
       <w:r>
         <w:rPr>
           <w:rFonts w:ascii="Arial" w:hAnsi="Arial" w:cs="Arial"/>
@@ -6998,42 +6786,8 @@
           <w:szCs w:val="20"/>
           <w:shd w:val="clear" w:color="auto" w:fill="FFFFFF"/>
         </w:rPr>
-        <w:t>Shossain</w:t>
-      </w:r>
-      <w:proofErr w:type="spellEnd"/>
-      <w:r>
-        <w:rPr>
-          <w:rFonts w:ascii="Arial" w:hAnsi="Arial" w:cs="Arial"/>
-          <w:color w:val="008000"/>
-          <w:sz w:val="20"/>
-          <w:szCs w:val="20"/>
-          <w:shd w:val="clear" w:color="auto" w:fill="FFFFFF"/>
-        </w:rPr>
-        <w:t xml:space="preserve">, P.B. (2019) What Is Univariate, Bivariate and Multivariate </w:t>
-      </w:r>
-      <w:proofErr w:type="gramStart"/>
-      <w:r>
-        <w:rPr>
-          <w:rFonts w:ascii="Arial" w:hAnsi="Arial" w:cs="Arial"/>
-          <w:color w:val="008000"/>
-          <w:sz w:val="20"/>
-          <w:szCs w:val="20"/>
-          <w:shd w:val="clear" w:color="auto" w:fill="FFFFFF"/>
-        </w:rPr>
-        <w:t>Analysis?.</w:t>
-      </w:r>
-      <w:proofErr w:type="gramEnd"/>
-      <w:r>
-        <w:rPr>
-          <w:rFonts w:ascii="Arial" w:hAnsi="Arial" w:cs="Arial"/>
-          <w:color w:val="008000"/>
-          <w:sz w:val="20"/>
-          <w:szCs w:val="20"/>
-          <w:shd w:val="clear" w:color="auto" w:fill="FFFFFF"/>
-        </w:rPr>
-        <w:t> </w:t>
-      </w:r>
-      <w:proofErr w:type="spellStart"/>
+        <w:t>Chugh, V. (2023) Logistic Regression in R Tutorial. </w:t>
+      </w:r>
       <w:r>
         <w:rPr>
           <w:rStyle w:val="Emphasis"/>
@@ -7042,9 +6796,8 @@
           <w:sz w:val="20"/>
           <w:szCs w:val="20"/>
         </w:rPr>
-        <w:t>Hotcubator</w:t>
-      </w:r>
-      <w:proofErr w:type="spellEnd"/>
+        <w:t>Datacamp</w:t>
+      </w:r>
       <w:r>
         <w:rPr>
           <w:rFonts w:ascii="Arial" w:hAnsi="Arial" w:cs="Arial"/>
@@ -7079,7 +6832,7 @@
           <w:szCs w:val="20"/>
           <w:shd w:val="clear" w:color="auto" w:fill="FFFFFF"/>
         </w:rPr>
-        <w:t>Edgar, T.W. and Manz, D.O. (2017) Logistic Regression. </w:t>
+        <w:t>Arikuncoro, J. (2020) K-means and Hierarchical Clustering in Python. </w:t>
       </w:r>
       <w:r>
         <w:rPr>
@@ -7089,353 +6842,7 @@
           <w:sz w:val="20"/>
           <w:szCs w:val="20"/>
         </w:rPr>
-        <w:t xml:space="preserve">Research Methods </w:t>
-      </w:r>
-      <w:proofErr w:type="gramStart"/>
-      <w:r>
-        <w:rPr>
-          <w:rStyle w:val="Emphasis"/>
-          <w:rFonts w:ascii="Arial" w:hAnsi="Arial" w:cs="Arial"/>
-          <w:color w:val="008000"/>
-          <w:sz w:val="20"/>
-          <w:szCs w:val="20"/>
-        </w:rPr>
-        <w:t>For</w:t>
-      </w:r>
-      <w:proofErr w:type="gramEnd"/>
-      <w:r>
-        <w:rPr>
-          <w:rStyle w:val="Emphasis"/>
-          <w:rFonts w:ascii="Arial" w:hAnsi="Arial" w:cs="Arial"/>
-          <w:color w:val="008000"/>
-          <w:sz w:val="20"/>
-          <w:szCs w:val="20"/>
-        </w:rPr>
-        <w:t xml:space="preserve"> Cyber Security</w:t>
-      </w:r>
-      <w:r>
-        <w:rPr>
-          <w:rFonts w:ascii="Arial" w:hAnsi="Arial" w:cs="Arial"/>
-          <w:color w:val="008000"/>
-          <w:sz w:val="20"/>
-          <w:szCs w:val="20"/>
-          <w:shd w:val="clear" w:color="auto" w:fill="FFFFFF"/>
-        </w:rPr>
-        <w:t> [online]. [Accessed 13 May 2024].</w:t>
-      </w:r>
-    </w:p>
-    <w:p>
-      <w:pPr>
-        <w:pStyle w:val="NoSpacing"/>
-        <w:numPr>
-          <w:ilvl w:val="0"/>
-          <w:numId w:val="5"/>
-        </w:numPr>
-        <w:rPr>
-          <w:rFonts w:ascii="Times New Roman" w:hAnsi="Times New Roman" w:cs="Times New Roman"/>
-          <w:b/>
-          <w:bCs/>
-          <w:sz w:val="22"/>
-          <w:szCs w:val="22"/>
-        </w:rPr>
-      </w:pPr>
-      <w:r>
-        <w:rPr>
-          <w:rFonts w:ascii="Arial" w:hAnsi="Arial" w:cs="Arial"/>
-          <w:color w:val="008000"/>
-          <w:sz w:val="20"/>
-          <w:szCs w:val="20"/>
-          <w:shd w:val="clear" w:color="auto" w:fill="FFFFFF"/>
-        </w:rPr>
-        <w:t>Sruthi, E.R. (2024) Understand Random Forest Algorithms with Examples (Updated 2024). </w:t>
-      </w:r>
-      <w:r>
-        <w:rPr>
-          <w:rStyle w:val="Emphasis"/>
-          <w:rFonts w:ascii="Arial" w:hAnsi="Arial" w:cs="Arial"/>
-          <w:color w:val="008000"/>
-          <w:sz w:val="20"/>
-          <w:szCs w:val="20"/>
-        </w:rPr>
-        <w:t>Analytics Vidhya</w:t>
-      </w:r>
-      <w:r>
-        <w:rPr>
-          <w:rFonts w:ascii="Arial" w:hAnsi="Arial" w:cs="Arial"/>
-          <w:color w:val="008000"/>
-          <w:sz w:val="20"/>
-          <w:szCs w:val="20"/>
-          <w:shd w:val="clear" w:color="auto" w:fill="FFFFFF"/>
-        </w:rPr>
-        <w:t> [online]. [Accessed 10 May 2024].</w:t>
-      </w:r>
-    </w:p>
-    <w:p>
-      <w:pPr>
-        <w:pStyle w:val="NoSpacing"/>
-        <w:numPr>
-          <w:ilvl w:val="0"/>
-          <w:numId w:val="5"/>
-        </w:numPr>
-        <w:rPr>
-          <w:rFonts w:ascii="Times New Roman" w:hAnsi="Times New Roman" w:cs="Times New Roman"/>
-          <w:b/>
-          <w:bCs/>
-          <w:sz w:val="22"/>
-          <w:szCs w:val="22"/>
-        </w:rPr>
-      </w:pPr>
-      <w:r>
-        <w:rPr>
-          <w:rFonts w:ascii="Arial" w:hAnsi="Arial" w:cs="Arial"/>
-          <w:color w:val="008000"/>
-          <w:sz w:val="20"/>
-          <w:szCs w:val="20"/>
-          <w:shd w:val="clear" w:color="auto" w:fill="FFFFFF"/>
-        </w:rPr>
-        <w:t>Shafi, A. (2023) Random Forest Classification with Scikit-learn. </w:t>
-      </w:r>
-      <w:r>
-        <w:rPr>
-          <w:rStyle w:val="Emphasis"/>
-          <w:rFonts w:ascii="Arial" w:hAnsi="Arial" w:cs="Arial"/>
-          <w:color w:val="008000"/>
-          <w:sz w:val="20"/>
-          <w:szCs w:val="20"/>
-        </w:rPr>
-        <w:t>Data Camp</w:t>
-      </w:r>
-      <w:r>
-        <w:rPr>
-          <w:rFonts w:ascii="Arial" w:hAnsi="Arial" w:cs="Arial"/>
-          <w:color w:val="008000"/>
-          <w:sz w:val="20"/>
-          <w:szCs w:val="20"/>
-          <w:shd w:val="clear" w:color="auto" w:fill="FFFFFF"/>
-        </w:rPr>
-        <w:t> [online]. [Accessed 12 May 2024].</w:t>
-      </w:r>
-    </w:p>
-    <w:p>
-      <w:pPr>
-        <w:pStyle w:val="NoSpacing"/>
-        <w:numPr>
-          <w:ilvl w:val="0"/>
-          <w:numId w:val="5"/>
-        </w:numPr>
-        <w:rPr>
-          <w:rFonts w:ascii="Times New Roman" w:hAnsi="Times New Roman" w:cs="Times New Roman"/>
-          <w:b/>
-          <w:bCs/>
-          <w:sz w:val="22"/>
-          <w:szCs w:val="22"/>
-        </w:rPr>
-      </w:pPr>
-      <w:r>
-        <w:rPr>
-          <w:rFonts w:ascii="Arial" w:hAnsi="Arial" w:cs="Arial"/>
-          <w:color w:val="008000"/>
-          <w:sz w:val="20"/>
-          <w:szCs w:val="20"/>
-          <w:shd w:val="clear" w:color="auto" w:fill="FFFFFF"/>
-        </w:rPr>
-        <w:t xml:space="preserve">Soni, A. (2020) Advantages and Disadvantages of </w:t>
-      </w:r>
-      <w:proofErr w:type="spellStart"/>
-      <w:r>
-        <w:rPr>
-          <w:rFonts w:ascii="Arial" w:hAnsi="Arial" w:cs="Arial"/>
-          <w:color w:val="008000"/>
-          <w:sz w:val="20"/>
-          <w:szCs w:val="20"/>
-          <w:shd w:val="clear" w:color="auto" w:fill="FFFFFF"/>
-        </w:rPr>
-        <w:t>Knn</w:t>
-      </w:r>
-      <w:proofErr w:type="spellEnd"/>
-      <w:r>
-        <w:rPr>
-          <w:rFonts w:ascii="Arial" w:hAnsi="Arial" w:cs="Arial"/>
-          <w:color w:val="008000"/>
-          <w:sz w:val="20"/>
-          <w:szCs w:val="20"/>
-          <w:shd w:val="clear" w:color="auto" w:fill="FFFFFF"/>
-        </w:rPr>
-        <w:t>. </w:t>
-      </w:r>
-      <w:r>
-        <w:rPr>
-          <w:rStyle w:val="Emphasis"/>
-          <w:rFonts w:ascii="Arial" w:hAnsi="Arial" w:cs="Arial"/>
-          <w:color w:val="008000"/>
-          <w:sz w:val="20"/>
-          <w:szCs w:val="20"/>
-        </w:rPr>
-        <w:t>Medium</w:t>
-      </w:r>
-      <w:r>
-        <w:rPr>
-          <w:rFonts w:ascii="Arial" w:hAnsi="Arial" w:cs="Arial"/>
-          <w:color w:val="008000"/>
-          <w:sz w:val="20"/>
-          <w:szCs w:val="20"/>
-          <w:shd w:val="clear" w:color="auto" w:fill="FFFFFF"/>
-        </w:rPr>
-        <w:t> [online]. [Accessed 05 May 2024].</w:t>
-      </w:r>
-    </w:p>
-    <w:p>
-      <w:pPr>
-        <w:pStyle w:val="NoSpacing"/>
-        <w:numPr>
-          <w:ilvl w:val="0"/>
-          <w:numId w:val="5"/>
-        </w:numPr>
-        <w:rPr>
-          <w:rFonts w:ascii="Times New Roman" w:hAnsi="Times New Roman" w:cs="Times New Roman"/>
-          <w:b/>
-          <w:bCs/>
-          <w:sz w:val="22"/>
-          <w:szCs w:val="22"/>
-        </w:rPr>
-      </w:pPr>
-      <w:r>
-        <w:rPr>
-          <w:rFonts w:ascii="Arial" w:hAnsi="Arial" w:cs="Arial"/>
-          <w:color w:val="008000"/>
-          <w:sz w:val="20"/>
-          <w:szCs w:val="20"/>
-          <w:shd w:val="clear" w:color="auto" w:fill="FFFFFF"/>
-        </w:rPr>
-        <w:t>Harrison, O. (2019) Machine Learning Basics with the K-nearest Neighbors Algorithm. </w:t>
-      </w:r>
-      <w:r>
-        <w:rPr>
-          <w:rStyle w:val="Emphasis"/>
-          <w:rFonts w:ascii="Arial" w:hAnsi="Arial" w:cs="Arial"/>
-          <w:color w:val="008000"/>
-          <w:sz w:val="20"/>
-          <w:szCs w:val="20"/>
-        </w:rPr>
-        <w:t>Towards Data Science</w:t>
-      </w:r>
-      <w:r>
-        <w:rPr>
-          <w:rFonts w:ascii="Arial" w:hAnsi="Arial" w:cs="Arial"/>
-          <w:color w:val="008000"/>
-          <w:sz w:val="20"/>
-          <w:szCs w:val="20"/>
-          <w:shd w:val="clear" w:color="auto" w:fill="FFFFFF"/>
-        </w:rPr>
-        <w:t> [online]. [Accessed 05 May 2024].</w:t>
-      </w:r>
-    </w:p>
-    <w:p>
-      <w:pPr>
-        <w:pStyle w:val="NoSpacing"/>
-        <w:numPr>
-          <w:ilvl w:val="0"/>
-          <w:numId w:val="5"/>
-        </w:numPr>
-        <w:rPr>
-          <w:rFonts w:ascii="Times New Roman" w:hAnsi="Times New Roman" w:cs="Times New Roman"/>
-          <w:b/>
-          <w:bCs/>
-          <w:sz w:val="22"/>
-          <w:szCs w:val="22"/>
-        </w:rPr>
-      </w:pPr>
-      <w:r>
-        <w:rPr>
-          <w:rFonts w:ascii="Arial" w:hAnsi="Arial" w:cs="Arial"/>
-          <w:color w:val="008000"/>
-          <w:sz w:val="20"/>
-          <w:szCs w:val="20"/>
-          <w:shd w:val="clear" w:color="auto" w:fill="FFFFFF"/>
-        </w:rPr>
-        <w:t>Chugh, V. (2023) Logistic Regression in R Tutorial. </w:t>
-      </w:r>
-      <w:proofErr w:type="spellStart"/>
-      <w:r>
-        <w:rPr>
-          <w:rStyle w:val="Emphasis"/>
-          <w:rFonts w:ascii="Arial" w:hAnsi="Arial" w:cs="Arial"/>
-          <w:color w:val="008000"/>
-          <w:sz w:val="20"/>
-          <w:szCs w:val="20"/>
-        </w:rPr>
-        <w:t>Datacamp</w:t>
-      </w:r>
-      <w:proofErr w:type="spellEnd"/>
-      <w:r>
-        <w:rPr>
-          <w:rFonts w:ascii="Arial" w:hAnsi="Arial" w:cs="Arial"/>
-          <w:color w:val="008000"/>
-          <w:sz w:val="20"/>
-          <w:szCs w:val="20"/>
-          <w:shd w:val="clear" w:color="auto" w:fill="FFFFFF"/>
-        </w:rPr>
-        <w:t> [online]. [Accessed 10 May 2024].</w:t>
-      </w:r>
-    </w:p>
-    <w:p>
-      <w:pPr>
-        <w:pStyle w:val="NoSpacing"/>
-        <w:numPr>
-          <w:ilvl w:val="0"/>
-          <w:numId w:val="5"/>
-        </w:numPr>
-        <w:rPr>
-          <w:rFonts w:ascii="Times New Roman" w:hAnsi="Times New Roman" w:cs="Times New Roman"/>
-          <w:b/>
-          <w:bCs/>
-          <w:sz w:val="22"/>
-          <w:szCs w:val="22"/>
-        </w:rPr>
-      </w:pPr>
-      <w:proofErr w:type="spellStart"/>
-      <w:r>
-        <w:rPr>
-          <w:rFonts w:ascii="Arial" w:hAnsi="Arial" w:cs="Arial"/>
-          <w:color w:val="008000"/>
-          <w:sz w:val="20"/>
-          <w:szCs w:val="20"/>
-          <w:shd w:val="clear" w:color="auto" w:fill="FFFFFF"/>
-        </w:rPr>
-        <w:t>Arikuncoro</w:t>
-      </w:r>
-      <w:proofErr w:type="spellEnd"/>
-      <w:r>
-        <w:rPr>
-          <w:rFonts w:ascii="Arial" w:hAnsi="Arial" w:cs="Arial"/>
-          <w:color w:val="008000"/>
-          <w:sz w:val="20"/>
-          <w:szCs w:val="20"/>
-          <w:shd w:val="clear" w:color="auto" w:fill="FFFFFF"/>
-        </w:rPr>
-        <w:t>, J. (2020) K-means and Hierarchical Clustering in Python. </w:t>
-      </w:r>
-      <w:proofErr w:type="spellStart"/>
-      <w:r>
-        <w:rPr>
-          <w:rStyle w:val="Emphasis"/>
-          <w:rFonts w:ascii="Arial" w:hAnsi="Arial" w:cs="Arial"/>
-          <w:color w:val="008000"/>
-          <w:sz w:val="20"/>
-          <w:szCs w:val="20"/>
-        </w:rPr>
-        <w:t>Catatan</w:t>
-      </w:r>
-      <w:proofErr w:type="spellEnd"/>
-      <w:r>
-        <w:rPr>
-          <w:rStyle w:val="Emphasis"/>
-          <w:rFonts w:ascii="Arial" w:hAnsi="Arial" w:cs="Arial"/>
-          <w:color w:val="008000"/>
-          <w:sz w:val="20"/>
-          <w:szCs w:val="20"/>
-        </w:rPr>
-        <w:t xml:space="preserve"> Si Data Scientist</w:t>
+        <w:t>Catatan Si Data Scientist</w:t>
       </w:r>
       <w:r>
         <w:rPr>

</xml_diff>

<commit_message>
changes and error correction in report
</commit_message>
<xml_diff>
--- a/Machine Learning Assessment-23025664.docx
+++ b/Machine Learning Assessment-23025664.docx
@@ -1019,7 +1019,7 @@
         </w:rPr>
         <w:t xml:space="preserve">The dataset and the link to the code can be accessed via my onedrive link </w:t>
       </w:r>
-      <w:hyperlink w:history="1">
+      <w:hyperlink r:id="rId5" w:history="1">
         <w:r>
           <w:rPr>
             <w:rStyle w:val="Hyperlink"/>
@@ -1027,25 +1027,7 @@
             <w:sz w:val="22"/>
             <w:szCs w:val="22"/>
           </w:rPr>
-          <w:t>https://uweacuk</w:t>
-        </w:r>
-        <w:r>
-          <w:rPr>
-            <w:rStyle w:val="Hyperlink"/>
-            <w:rFonts w:ascii="Times New Roman" w:hAnsi="Times New Roman" w:cs="Times New Roman"/>
-            <w:sz w:val="22"/>
-            <w:szCs w:val="22"/>
-          </w:rPr>
-          <w:t xml:space="preserve"> </w:t>
-        </w:r>
-        <w:r>
-          <w:rPr>
-            <w:rStyle w:val="Hyperlink"/>
-            <w:rFonts w:ascii="Times New Roman" w:hAnsi="Times New Roman" w:cs="Times New Roman"/>
-            <w:sz w:val="22"/>
-            <w:szCs w:val="22"/>
-          </w:rPr>
-          <w:t>my.sharepoint.com/:f:/g/personal/ronke2_igabor_live_uwe_ac_uk/Elm_wUBSkXNPo1pCUjwKduwBcsvmeMKLwQe3pO5O7VOn6A?e=D6eS2K</w:t>
+          <w:t>https://uweacuk-my.sharepoint.com/:f:/g/personal/ronke2_igabor_live_uwe_ac_uk/Elm_wUBSkXNPo1pCUjwKduwBcsvmeMKLwQe3pO5O7VOn6A?e=D6eS2K</w:t>
         </w:r>
       </w:hyperlink>
       <w:r>
@@ -1056,7 +1038,7 @@
         </w:rPr>
         <w:t xml:space="preserve"> and my Github link </w:t>
       </w:r>
-      <w:hyperlink r:id="rId5" w:history="1">
+      <w:hyperlink r:id="rId6" w:history="1">
         <w:r>
           <w:rPr>
             <w:rStyle w:val="Hyperlink"/>
@@ -1073,7 +1055,7 @@
           <w:sz w:val="22"/>
           <w:szCs w:val="22"/>
         </w:rPr>
-        <w:t xml:space="preserve"> for the code and dataset</w:t>
+        <w:t xml:space="preserve"> for the code and dataset.</w:t>
       </w:r>
     </w:p>
     <w:p>
@@ -1440,7 +1422,7 @@
                     </pic:cNvPicPr>
                   </pic:nvPicPr>
                   <pic:blipFill>
-                    <a:blip r:embed="rId6" cstate="print">
+                    <a:blip r:embed="rId7" cstate="print">
                       <a:extLst>
                         <a:ext uri="{28A0092B-C50C-407E-A947-70E740481C1C}">
                           <a14:useLocalDpi xmlns:a14="http://schemas.microsoft.com/office/drawing/2010/main" val="0"/>
@@ -1489,7 +1471,7 @@
           <w:noProof/>
         </w:rPr>
         <w:drawing>
-          <wp:inline distT="0" distB="0" distL="0" distR="0" wp14:anchorId="19E6B4E7" wp14:editId="486A48C0">
+          <wp:inline distT="0" distB="0" distL="0" distR="0" wp14:anchorId="19E6B4E7" wp14:editId="6711E56B">
             <wp:extent cx="5943600" cy="2646045"/>
             <wp:effectExtent l="0" t="0" r="0" b="1905"/>
             <wp:docPr id="1183372232" name="Picture 1" descr="A graph of different colored bars&#10;&#10;Description automatically generated with medium confidence"/>
@@ -1506,7 +1488,7 @@
                     </pic:cNvPicPr>
                   </pic:nvPicPr>
                   <pic:blipFill>
-                    <a:blip r:embed="rId7" cstate="print">
+                    <a:blip r:embed="rId8" cstate="print">
                       <a:extLst>
                         <a:ext uri="{28A0092B-C50C-407E-A947-70E740481C1C}">
                           <a14:useLocalDpi xmlns:a14="http://schemas.microsoft.com/office/drawing/2010/main" val="0"/>
@@ -1555,7 +1537,7 @@
           <w:noProof/>
         </w:rPr>
         <w:drawing>
-          <wp:inline distT="0" distB="0" distL="0" distR="0" wp14:anchorId="77484AA0" wp14:editId="5EE9BFA7">
+          <wp:inline distT="0" distB="0" distL="0" distR="0" wp14:anchorId="77484AA0" wp14:editId="4E4C7ADA">
             <wp:extent cx="5943600" cy="2374265"/>
             <wp:effectExtent l="0" t="0" r="0" b="6985"/>
             <wp:docPr id="196270058" name="Picture 14" descr="A pie chart with numbers and text&#10;&#10;Description automatically generated with medium confidence"/>
@@ -1572,7 +1554,7 @@
                     </pic:cNvPicPr>
                   </pic:nvPicPr>
                   <pic:blipFill>
-                    <a:blip r:embed="rId8" cstate="print">
+                    <a:blip r:embed="rId9" cstate="print">
                       <a:extLst>
                         <a:ext uri="{28A0092B-C50C-407E-A947-70E740481C1C}">
                           <a14:useLocalDpi xmlns:a14="http://schemas.microsoft.com/office/drawing/2010/main" val="0"/>
@@ -1638,7 +1620,7 @@
                     </pic:cNvPicPr>
                   </pic:nvPicPr>
                   <pic:blipFill>
-                    <a:blip r:embed="rId9">
+                    <a:blip r:embed="rId10">
                       <a:extLst>
                         <a:ext uri="{28A0092B-C50C-407E-A947-70E740481C1C}">
                           <a14:useLocalDpi xmlns:a14="http://schemas.microsoft.com/office/drawing/2010/main" val="0"/>
@@ -1938,7 +1920,7 @@
                     </pic:cNvPicPr>
                   </pic:nvPicPr>
                   <pic:blipFill>
-                    <a:blip r:embed="rId10" cstate="print">
+                    <a:blip r:embed="rId11" cstate="print">
                       <a:extLst>
                         <a:ext uri="{28A0092B-C50C-407E-A947-70E740481C1C}">
                           <a14:useLocalDpi xmlns:a14="http://schemas.microsoft.com/office/drawing/2010/main" val="0"/>
@@ -2004,7 +1986,7 @@
                     </pic:cNvPicPr>
                   </pic:nvPicPr>
                   <pic:blipFill>
-                    <a:blip r:embed="rId11" cstate="print">
+                    <a:blip r:embed="rId12" cstate="print">
                       <a:extLst>
                         <a:ext uri="{28A0092B-C50C-407E-A947-70E740481C1C}">
                           <a14:useLocalDpi xmlns:a14="http://schemas.microsoft.com/office/drawing/2010/main" val="0"/>
@@ -2959,7 +2941,7 @@
         </w:rPr>
         <w:lastRenderedPageBreak/>
         <w:drawing>
-          <wp:inline distT="0" distB="0" distL="0" distR="0" wp14:anchorId="31632A74" wp14:editId="26EFF72A">
+          <wp:inline distT="0" distB="0" distL="0" distR="0" wp14:anchorId="31632A74" wp14:editId="4ED7F7DB">
             <wp:extent cx="5943600" cy="1351915"/>
             <wp:effectExtent l="0" t="0" r="0" b="635"/>
             <wp:docPr id="1984675659" name="Picture 1" descr="A screenshot of a computer&#10;&#10;Description automatically generated"/>
@@ -2976,7 +2958,7 @@
                     </pic:cNvPicPr>
                   </pic:nvPicPr>
                   <pic:blipFill>
-                    <a:blip r:embed="rId12" cstate="print">
+                    <a:blip r:embed="rId13" cstate="print">
                       <a:extLst>
                         <a:ext uri="{28A0092B-C50C-407E-A947-70E740481C1C}">
                           <a14:useLocalDpi xmlns:a14="http://schemas.microsoft.com/office/drawing/2010/main" val="0"/>
@@ -4790,7 +4772,7 @@
                     </pic:cNvPicPr>
                   </pic:nvPicPr>
                   <pic:blipFill>
-                    <a:blip r:embed="rId13">
+                    <a:blip r:embed="rId14">
                       <a:extLst>
                         <a:ext uri="{28A0092B-C50C-407E-A947-70E740481C1C}">
                           <a14:useLocalDpi xmlns:a14="http://schemas.microsoft.com/office/drawing/2010/main" val="0"/>
@@ -4854,7 +4836,7 @@
                     </pic:cNvPicPr>
                   </pic:nvPicPr>
                   <pic:blipFill>
-                    <a:blip r:embed="rId14">
+                    <a:blip r:embed="rId15">
                       <a:extLst>
                         <a:ext uri="{28A0092B-C50C-407E-A947-70E740481C1C}">
                           <a14:useLocalDpi xmlns:a14="http://schemas.microsoft.com/office/drawing/2010/main" val="0"/>
@@ -4917,7 +4899,7 @@
                     </pic:cNvPicPr>
                   </pic:nvPicPr>
                   <pic:blipFill>
-                    <a:blip r:embed="rId15">
+                    <a:blip r:embed="rId16">
                       <a:extLst>
                         <a:ext uri="{28A0092B-C50C-407E-A947-70E740481C1C}">
                           <a14:useLocalDpi xmlns:a14="http://schemas.microsoft.com/office/drawing/2010/main" val="0"/>
@@ -4989,7 +4971,7 @@
                     </pic:cNvPicPr>
                   </pic:nvPicPr>
                   <pic:blipFill>
-                    <a:blip r:embed="rId16">
+                    <a:blip r:embed="rId17">
                       <a:extLst>
                         <a:ext uri="{28A0092B-C50C-407E-A947-70E740481C1C}">
                           <a14:useLocalDpi xmlns:a14="http://schemas.microsoft.com/office/drawing/2010/main" val="0"/>
@@ -5051,7 +5033,7 @@
                     </pic:cNvPicPr>
                   </pic:nvPicPr>
                   <pic:blipFill>
-                    <a:blip r:embed="rId17">
+                    <a:blip r:embed="rId18">
                       <a:extLst>
                         <a:ext uri="{28A0092B-C50C-407E-A947-70E740481C1C}">
                           <a14:useLocalDpi xmlns:a14="http://schemas.microsoft.com/office/drawing/2010/main" val="0"/>
@@ -5149,7 +5131,7 @@
                     </pic:cNvPicPr>
                   </pic:nvPicPr>
                   <pic:blipFill>
-                    <a:blip r:embed="rId18">
+                    <a:blip r:embed="rId19">
                       <a:extLst>
                         <a:ext uri="{28A0092B-C50C-407E-A947-70E740481C1C}">
                           <a14:useLocalDpi xmlns:a14="http://schemas.microsoft.com/office/drawing/2010/main" val="0"/>
@@ -5212,7 +5194,7 @@
                     </pic:cNvPicPr>
                   </pic:nvPicPr>
                   <pic:blipFill>
-                    <a:blip r:embed="rId19">
+                    <a:blip r:embed="rId20">
                       <a:extLst>
                         <a:ext uri="{28A0092B-C50C-407E-A947-70E740481C1C}">
                           <a14:useLocalDpi xmlns:a14="http://schemas.microsoft.com/office/drawing/2010/main" val="0"/>
@@ -5276,7 +5258,7 @@
                     </pic:cNvPicPr>
                   </pic:nvPicPr>
                   <pic:blipFill>
-                    <a:blip r:embed="rId20">
+                    <a:blip r:embed="rId21">
                       <a:extLst>
                         <a:ext uri="{28A0092B-C50C-407E-A947-70E740481C1C}">
                           <a14:useLocalDpi xmlns:a14="http://schemas.microsoft.com/office/drawing/2010/main" val="0"/>
@@ -5338,7 +5320,7 @@
                     </pic:cNvPicPr>
                   </pic:nvPicPr>
                   <pic:blipFill>
-                    <a:blip r:embed="rId21">
+                    <a:blip r:embed="rId22">
                       <a:extLst>
                         <a:ext uri="{28A0092B-C50C-407E-A947-70E740481C1C}">
                           <a14:useLocalDpi xmlns:a14="http://schemas.microsoft.com/office/drawing/2010/main" val="0"/>
@@ -5426,7 +5408,7 @@
                     </pic:cNvPicPr>
                   </pic:nvPicPr>
                   <pic:blipFill>
-                    <a:blip r:embed="rId22">
+                    <a:blip r:embed="rId23">
                       <a:extLst>
                         <a:ext uri="{28A0092B-C50C-407E-A947-70E740481C1C}">
                           <a14:useLocalDpi xmlns:a14="http://schemas.microsoft.com/office/drawing/2010/main" val="0"/>
@@ -5549,7 +5531,7 @@
                     </pic:cNvPicPr>
                   </pic:nvPicPr>
                   <pic:blipFill>
-                    <a:blip r:embed="rId23">
+                    <a:blip r:embed="rId24">
                       <a:extLst>
                         <a:ext uri="{28A0092B-C50C-407E-A947-70E740481C1C}">
                           <a14:useLocalDpi xmlns:a14="http://schemas.microsoft.com/office/drawing/2010/main" val="0"/>
@@ -5973,16 +5955,19 @@
           <w:sz w:val="22"/>
           <w:szCs w:val="22"/>
         </w:rPr>
-        <w:t>1</w:t>
-      </w:r>
-      <w:r>
+        <w:t>142</w:t>
+      </w:r>
+    </w:p>
+    <w:p>
+      <w:pPr>
+        <w:spacing w:line="360" w:lineRule="auto"/>
+        <w:jc w:val="both"/>
         <w:rPr>
           <w:rFonts w:ascii="Times New Roman" w:eastAsia="Calibri" w:hAnsi="Times New Roman" w:cs="Times New Roman"/>
           <w:sz w:val="22"/>
           <w:szCs w:val="22"/>
         </w:rPr>
-        <w:t>42</w:t>
-      </w:r>
+      </w:pPr>
       <w:r>
         <w:rPr>
           <w:rFonts w:ascii="Times New Roman" w:eastAsia="Calibri" w:hAnsi="Times New Roman" w:cs="Times New Roman"/>
@@ -6647,6 +6632,7 @@
           <w:szCs w:val="20"/>
           <w:shd w:val="clear" w:color="auto" w:fill="FFFFFF"/>
         </w:rPr>
+        <w:lastRenderedPageBreak/>
         <w:t>Shafi, A. (2023) Random Forest Classification with Scikit-learn. </w:t>
       </w:r>
       <w:r>
@@ -6693,7 +6679,6 @@
           <w:szCs w:val="20"/>
           <w:shd w:val="clear" w:color="auto" w:fill="FFFFFF"/>
         </w:rPr>
-        <w:lastRenderedPageBreak/>
         <w:t>Soni, A. (2020) Advantages and Disadvantages of Knn. </w:t>
       </w:r>
       <w:r>

</xml_diff>